<commit_message>
changed the checkpoint2 doc slightly
</commit_message>
<xml_diff>
--- a/checkpoint2.docx
+++ b/checkpoint2.docx
@@ -1,6 +1,6 @@
 
 <file path=word/document.xml><?xml version="1.0" encoding="utf-8"?>
-<w:document xmlns:wpc="http://schemas.microsoft.com/office/word/2010/wordprocessingCanvas" xmlns:mc="http://schemas.openxmlformats.org/markup-compatibility/2006" xmlns:o="urn:schemas-microsoft-com:office:office" xmlns:r="http://schemas.openxmlformats.org/officeDocument/2006/relationships" xmlns:m="http://schemas.openxmlformats.org/officeDocument/2006/math" xmlns:v="urn:schemas-microsoft-com:vml" xmlns:wp14="http://schemas.microsoft.com/office/word/2010/wordprocessingDrawing" xmlns:wp="http://schemas.openxmlformats.org/drawingml/2006/wordprocessingDrawing" xmlns:w10="urn:schemas-microsoft-com:office:word" xmlns:w="http://schemas.openxmlformats.org/wordprocessingml/2006/main" xmlns:w14="http://schemas.microsoft.com/office/word/2010/wordml" xmlns:w15="http://schemas.microsoft.com/office/word/2012/wordml" xmlns:wpg="http://schemas.microsoft.com/office/word/2010/wordprocessingGroup" xmlns:wpi="http://schemas.microsoft.com/office/word/2010/wordprocessingInk" xmlns:wne="http://schemas.microsoft.com/office/word/2006/wordml" xmlns:wps="http://schemas.microsoft.com/office/word/2010/wordprocessingShape" mc:Ignorable="w14 w15 wp14">
+<w:document xmlns:wpc="http://schemas.microsoft.com/office/word/2010/wordprocessingCanvas" xmlns:mo="http://schemas.microsoft.com/office/mac/office/2008/main" xmlns:mc="http://schemas.openxmlformats.org/markup-compatibility/2006" xmlns:mv="urn:schemas-microsoft-com:mac:vml" xmlns:o="urn:schemas-microsoft-com:office:office" xmlns:r="http://schemas.openxmlformats.org/officeDocument/2006/relationships" xmlns:m="http://schemas.openxmlformats.org/officeDocument/2006/math" xmlns:v="urn:schemas-microsoft-com:vml" xmlns:wp14="http://schemas.microsoft.com/office/word/2010/wordprocessingDrawing" xmlns:wp="http://schemas.openxmlformats.org/drawingml/2006/wordprocessingDrawing" xmlns:w10="urn:schemas-microsoft-com:office:word" xmlns:w="http://schemas.openxmlformats.org/wordprocessingml/2006/main" xmlns:w14="http://schemas.microsoft.com/office/word/2010/wordml" xmlns:wpg="http://schemas.microsoft.com/office/word/2010/wordprocessingGroup" xmlns:wpi="http://schemas.microsoft.com/office/word/2010/wordprocessingInk" xmlns:wne="http://schemas.microsoft.com/office/word/2006/wordml" xmlns:wps="http://schemas.microsoft.com/office/word/2010/wordprocessingShape" mc:Ignorable="w14 wp14">
   <w:body>
     <w:p>
       <w:pPr>
@@ -29,7 +29,7 @@
         <mc:AlternateContent>
           <mc:Choice Requires="wps">
             <w:drawing>
-              <wp:anchor distT="0" distB="0" distL="114300" distR="114300" simplePos="0" relativeHeight="251667456" behindDoc="0" locked="0" layoutInCell="1" allowOverlap="1" wp14:anchorId="0249D759" wp14:editId="65D732D1">
+              <wp:anchor distT="0" distB="0" distL="114300" distR="114300" simplePos="0" relativeHeight="251667456" behindDoc="0" locked="0" layoutInCell="1" allowOverlap="1" wp14:anchorId="539F0BF0" wp14:editId="1799D008">
                 <wp:simplePos x="0" y="0"/>
                 <wp:positionH relativeFrom="column">
                   <wp:posOffset>6096000</wp:posOffset>
@@ -37,7 +37,7 @@
                 <wp:positionV relativeFrom="paragraph">
                   <wp:posOffset>462915</wp:posOffset>
                 </wp:positionV>
-                <wp:extent cx="1828800" cy="1828800"/>
+                <wp:extent cx="953135" cy="505460"/>
                 <wp:effectExtent l="0" t="0" r="0" b="0"/>
                 <wp:wrapNone/>
                 <wp:docPr id="10" name="Text Box 10"/>
@@ -49,7 +49,7 @@
                       <wps:spPr>
                         <a:xfrm>
                           <a:off x="0" y="0"/>
-                          <a:ext cx="1828800" cy="1828800"/>
+                          <a:ext cx="953135" cy="505460"/>
                         </a:xfrm>
                         <a:prstGeom prst="rect">
                           <a:avLst/>
@@ -126,7 +126,7 @@
               </wp:anchor>
             </w:drawing>
           </mc:Choice>
-          <mc:Fallback>
+          <mc:Fallback xmlns:w15="http://schemas.microsoft.com/office/word/2012/wordml">
             <w:pict>
               <v:shapetype w14:anchorId="0249D759" id="_x0000_t202" coordsize="21600,21600" o:spt="202" path="m,l,21600r21600,l21600,xe">
                 <v:stroke joinstyle="miter"/>
@@ -200,7 +200,7 @@
         <mc:AlternateContent>
           <mc:Choice Requires="wps">
             <w:drawing>
-              <wp:anchor distT="0" distB="0" distL="114300" distR="114300" simplePos="0" relativeHeight="251665408" behindDoc="0" locked="0" layoutInCell="1" allowOverlap="1" wp14:anchorId="0BC572B1" wp14:editId="30CDB6F6">
+              <wp:anchor distT="0" distB="0" distL="114300" distR="114300" simplePos="0" relativeHeight="251665408" behindDoc="0" locked="0" layoutInCell="1" allowOverlap="1" wp14:anchorId="02CE6E38" wp14:editId="44670D5F">
                 <wp:simplePos x="0" y="0"/>
                 <wp:positionH relativeFrom="column">
                   <wp:posOffset>2886075</wp:posOffset>
@@ -208,7 +208,7 @@
                 <wp:positionV relativeFrom="paragraph">
                   <wp:posOffset>481965</wp:posOffset>
                 </wp:positionV>
-                <wp:extent cx="1828800" cy="1828800"/>
+                <wp:extent cx="1382395" cy="505460"/>
                 <wp:effectExtent l="0" t="0" r="0" b="0"/>
                 <wp:wrapNone/>
                 <wp:docPr id="9" name="Text Box 9"/>
@@ -220,7 +220,7 @@
                       <wps:spPr>
                         <a:xfrm>
                           <a:off x="0" y="0"/>
-                          <a:ext cx="1828800" cy="1828800"/>
+                          <a:ext cx="1382395" cy="505460"/>
                         </a:xfrm>
                         <a:prstGeom prst="rect">
                           <a:avLst/>
@@ -297,7 +297,7 @@
               </wp:anchor>
             </w:drawing>
           </mc:Choice>
-          <mc:Fallback>
+          <mc:Fallback xmlns:w15="http://schemas.microsoft.com/office/word/2012/wordml">
             <w:pict>
               <v:shape w14:anchorId="0BC572B1" id="Text Box 9" o:spid="_x0000_s1027" type="#_x0000_t202" style="position:absolute;margin-left:227.25pt;margin-top:37.95pt;width:2in;height:2in;z-index:251665408;visibility:visible;mso-wrap-style:none;mso-wrap-distance-left:9pt;mso-wrap-distance-top:0;mso-wrap-distance-right:9pt;mso-wrap-distance-bottom:0;mso-position-horizontal:absolute;mso-position-horizontal-relative:text;mso-position-vertical:absolute;mso-position-vertical-relative:text;v-text-anchor:top" o:gfxdata="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" filled="f" stroked="f">
                 <v:fill o:detectmouseclick="t"/>
@@ -367,7 +367,7 @@
         <mc:AlternateContent>
           <mc:Choice Requires="wps">
             <w:drawing>
-              <wp:anchor distT="0" distB="0" distL="114300" distR="114300" simplePos="0" relativeHeight="251663360" behindDoc="0" locked="0" layoutInCell="1" allowOverlap="1" wp14:anchorId="5EF0B9DB" wp14:editId="5416F321">
+              <wp:anchor distT="0" distB="0" distL="114300" distR="114300" simplePos="0" relativeHeight="251663360" behindDoc="0" locked="0" layoutInCell="1" allowOverlap="1" wp14:anchorId="4078C3BD" wp14:editId="73FA0C6A">
                 <wp:simplePos x="0" y="0"/>
                 <wp:positionH relativeFrom="margin">
                   <wp:align>left</wp:align>
@@ -375,7 +375,7 @@
                 <wp:positionV relativeFrom="paragraph">
                   <wp:posOffset>482600</wp:posOffset>
                 </wp:positionV>
-                <wp:extent cx="1828800" cy="1828800"/>
+                <wp:extent cx="841375" cy="505460"/>
                 <wp:effectExtent l="0" t="0" r="0" b="8890"/>
                 <wp:wrapNone/>
                 <wp:docPr id="8" name="Text Box 8"/>
@@ -387,7 +387,7 @@
                       <wps:spPr>
                         <a:xfrm>
                           <a:off x="0" y="0"/>
-                          <a:ext cx="1828800" cy="1828800"/>
+                          <a:ext cx="841375" cy="505460"/>
                         </a:xfrm>
                         <a:prstGeom prst="rect">
                           <a:avLst/>
@@ -464,7 +464,7 @@
               </wp:anchor>
             </w:drawing>
           </mc:Choice>
-          <mc:Fallback>
+          <mc:Fallback xmlns:w15="http://schemas.microsoft.com/office/word/2012/wordml">
             <w:pict>
               <v:shape w14:anchorId="5EF0B9DB" id="Text Box 8" o:spid="_x0000_s1028" type="#_x0000_t202" style="position:absolute;margin-left:0;margin-top:38pt;width:2in;height:2in;z-index:251663360;visibility:visible;mso-wrap-style:none;mso-wrap-distance-left:9pt;mso-wrap-distance-top:0;mso-wrap-distance-right:9pt;mso-wrap-distance-bottom:0;mso-position-horizontal:left;mso-position-horizontal-relative:margin;mso-position-vertical:absolute;mso-position-vertical-relative:text;v-text-anchor:top" o:gfxdata="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" filled="f" stroked="f">
                 <v:fill o:detectmouseclick="t"/>
@@ -543,7 +543,7 @@
         <mc:AlternateContent>
           <mc:Choice Requires="wps">
             <w:drawing>
-              <wp:anchor distT="0" distB="0" distL="114300" distR="114300" simplePos="0" relativeHeight="251669504" behindDoc="0" locked="0" layoutInCell="1" allowOverlap="1" wp14:anchorId="2285F20C" wp14:editId="07A378D3">
+              <wp:anchor distT="0" distB="0" distL="114300" distR="114300" simplePos="0" relativeHeight="251669504" behindDoc="0" locked="0" layoutInCell="1" allowOverlap="1" wp14:anchorId="5ABB27C8" wp14:editId="58F20570">
                 <wp:simplePos x="0" y="0"/>
                 <wp:positionH relativeFrom="column">
                   <wp:posOffset>5562600</wp:posOffset>
@@ -551,7 +551,7 @@
                 <wp:positionV relativeFrom="paragraph">
                   <wp:posOffset>3038475</wp:posOffset>
                 </wp:positionV>
-                <wp:extent cx="1828800" cy="1828800"/>
+                <wp:extent cx="1218565" cy="505460"/>
                 <wp:effectExtent l="0" t="0" r="0" b="0"/>
                 <wp:wrapNone/>
                 <wp:docPr id="11" name="Text Box 11"/>
@@ -563,7 +563,7 @@
                       <wps:spPr>
                         <a:xfrm>
                           <a:off x="0" y="0"/>
-                          <a:ext cx="1828800" cy="1828800"/>
+                          <a:ext cx="1218565" cy="505460"/>
                         </a:xfrm>
                         <a:prstGeom prst="rect">
                           <a:avLst/>
@@ -640,7 +640,7 @@
               </wp:anchor>
             </w:drawing>
           </mc:Choice>
-          <mc:Fallback>
+          <mc:Fallback xmlns:w15="http://schemas.microsoft.com/office/word/2012/wordml">
             <w:pict>
               <v:shape w14:anchorId="2285F20C" id="Text Box 11" o:spid="_x0000_s1029" type="#_x0000_t202" style="position:absolute;margin-left:438pt;margin-top:239.25pt;width:2in;height:2in;z-index:251669504;visibility:visible;mso-wrap-style:none;mso-wrap-distance-left:9pt;mso-wrap-distance-top:0;mso-wrap-distance-right:9pt;mso-wrap-distance-bottom:0;mso-position-horizontal:absolute;mso-position-horizontal-relative:text;mso-position-vertical:absolute;mso-position-vertical-relative:text;v-text-anchor:top" o:gfxdata="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" filled="f" stroked="f">
                 <v:fill o:detectmouseclick="t"/>
@@ -710,7 +710,7 @@
         <mc:AlternateContent>
           <mc:Choice Requires="wps">
             <w:drawing>
-              <wp:anchor distT="0" distB="0" distL="114300" distR="114300" simplePos="0" relativeHeight="251661312" behindDoc="0" locked="0" layoutInCell="1" allowOverlap="1" wp14:anchorId="71B27AD2" wp14:editId="671EB2AA">
+              <wp:anchor distT="0" distB="0" distL="114300" distR="114300" simplePos="0" relativeHeight="251661312" behindDoc="0" locked="0" layoutInCell="1" allowOverlap="1" wp14:anchorId="57C77519" wp14:editId="19E43100">
                 <wp:simplePos x="0" y="0"/>
                 <wp:positionH relativeFrom="column">
                   <wp:posOffset>-114300</wp:posOffset>
@@ -718,7 +718,7 @@
                 <wp:positionV relativeFrom="paragraph">
                   <wp:posOffset>2232660</wp:posOffset>
                 </wp:positionV>
-                <wp:extent cx="1828800" cy="1828800"/>
+                <wp:extent cx="1076325" cy="505460"/>
                 <wp:effectExtent l="0" t="0" r="0" b="0"/>
                 <wp:wrapNone/>
                 <wp:docPr id="1" name="Text Box 1"/>
@@ -730,7 +730,7 @@
                       <wps:spPr>
                         <a:xfrm>
                           <a:off x="0" y="0"/>
-                          <a:ext cx="1828800" cy="1828800"/>
+                          <a:ext cx="1076325" cy="505460"/>
                         </a:xfrm>
                         <a:prstGeom prst="rect">
                           <a:avLst/>
@@ -807,7 +807,7 @@
               </wp:anchor>
             </w:drawing>
           </mc:Choice>
-          <mc:Fallback>
+          <mc:Fallback xmlns:w15="http://schemas.microsoft.com/office/word/2012/wordml">
             <w:pict>
               <v:shape w14:anchorId="71B27AD2" id="Text Box 1" o:spid="_x0000_s1030" type="#_x0000_t202" style="position:absolute;margin-left:-9pt;margin-top:175.8pt;width:2in;height:2in;z-index:251661312;visibility:visible;mso-wrap-style:none;mso-wrap-distance-left:9pt;mso-wrap-distance-top:0;mso-wrap-distance-right:9pt;mso-wrap-distance-bottom:0;mso-position-horizontal:absolute;mso-position-horizontal-relative:text;mso-position-vertical:absolute;mso-position-vertical-relative:text;v-text-anchor:top" o:gfxdata="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" filled="f" stroked="f">
                 <v:fill o:detectmouseclick="t"/>
@@ -877,7 +877,7 @@
         <mc:AlternateContent>
           <mc:Choice Requires="wpg">
             <w:drawing>
-              <wp:anchor distT="0" distB="0" distL="114300" distR="114300" simplePos="0" relativeHeight="251659264" behindDoc="0" locked="0" layoutInCell="1" allowOverlap="1">
+              <wp:anchor distT="0" distB="0" distL="114300" distR="114300" simplePos="0" relativeHeight="251659264" behindDoc="0" locked="0" layoutInCell="1" allowOverlap="1" wp14:anchorId="62389C92" wp14:editId="30DB897F">
                 <wp:simplePos x="0" y="0"/>
                 <wp:positionH relativeFrom="column">
                   <wp:posOffset>0</wp:posOffset>
@@ -910,7 +910,7 @@
                           </pic:cNvPicPr>
                         </pic:nvPicPr>
                         <pic:blipFill rotWithShape="1">
-                          <a:blip r:embed="rId4">
+                          <a:blip r:embed="rId5">
                             <a:extLst>
                               <a:ext uri="{28A0092B-C50C-407E-A947-70E740481C1C}">
                                 <a14:useLocalDpi xmlns:a14="http://schemas.microsoft.com/office/drawing/2010/main" val="0"/>
@@ -932,7 +932,7 @@
                             <a:noFill/>
                           </a:ln>
                           <a:extLst>
-                            <a:ext uri="{53640926-AAD7-44D8-BBD7-CCE9431645EC}">
+                            <a:ext uri="{53640926-AAD7-44d8-BBD7-CCE9431645EC}">
                               <a14:shadowObscured xmlns:a14="http://schemas.microsoft.com/office/drawing/2010/main"/>
                             </a:ext>
                           </a:extLst>
@@ -946,7 +946,7 @@
                           </pic:cNvPicPr>
                         </pic:nvPicPr>
                         <pic:blipFill rotWithShape="1">
-                          <a:blip r:embed="rId5">
+                          <a:blip r:embed="rId6">
                             <a:extLst>
                               <a:ext uri="{28A0092B-C50C-407E-A947-70E740481C1C}">
                                 <a14:useLocalDpi xmlns:a14="http://schemas.microsoft.com/office/drawing/2010/main" val="0"/>
@@ -968,7 +968,7 @@
                             <a:noFill/>
                           </a:ln>
                           <a:extLst>
-                            <a:ext uri="{53640926-AAD7-44D8-BBD7-CCE9431645EC}">
+                            <a:ext uri="{53640926-AAD7-44d8-BBD7-CCE9431645EC}">
                               <a14:shadowObscured xmlns:a14="http://schemas.microsoft.com/office/drawing/2010/main"/>
                             </a:ext>
                           </a:extLst>
@@ -980,7 +980,7 @@
               </wp:anchor>
             </w:drawing>
           </mc:Choice>
-          <mc:Fallback>
+          <mc:Fallback xmlns:w15="http://schemas.microsoft.com/office/word/2012/wordml">
             <w:pict>
               <v:group w14:anchorId="104D874C" id="Group 7" o:spid="_x0000_s1026" style="position:absolute;margin-left:0;margin-top:9pt;width:553.8pt;height:280.35pt;z-index:251659264" coordsize="70332,35604" o:gfxdata="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">
                 <v:shapetype id="_x0000_t75" coordsize="21600,21600" o:spt="75" o:preferrelative="t" path="m@4@5l@4@11@9@11@9@5xe" filled="f" stroked="f">
@@ -1003,11 +1003,11 @@
                   <o:lock v:ext="edit" aspectratio="t"/>
                 </v:shapetype>
                 <v:shape id="Picture 3" o:spid="_x0000_s1027" type="#_x0000_t75" style="position:absolute;width:70332;height:35267;visibility:visible;mso-wrap-style:square" o:gfxdata="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">
-                  <v:imagedata r:id="rId6" o:title="" croptop="3569f" cropbottom="3511f"/>
+                  <v:imagedata r:id="rId7" o:title="" croptop="3569f" cropbottom="3511f"/>
                   <v:path arrowok="t"/>
                 </v:shape>
                 <v:shape id="Picture 2" o:spid="_x0000_s1028" type="#_x0000_t75" style="position:absolute;left:57150;top:22574;width:12954;height:13030;visibility:visible;mso-wrap-style:square" o:gfxdata="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">
-                  <v:imagedata r:id="rId7" o:title="" croptop="38858f" cropbottom="3741f" cropleft="52717f"/>
+                  <v:imagedata r:id="rId8" o:title="" croptop="38858f" cropbottom="3741f" cropleft="52717f"/>
                   <v:path arrowok="t"/>
                 </v:shape>
               </v:group>
@@ -1032,7 +1032,7 @@
           <w:noProof/>
         </w:rPr>
         <w:drawing>
-          <wp:anchor distT="0" distB="0" distL="114300" distR="114300" simplePos="0" relativeHeight="251674624" behindDoc="1" locked="0" layoutInCell="1" allowOverlap="1" wp14:anchorId="46A5E305" wp14:editId="65031D3E">
+          <wp:anchor distT="0" distB="0" distL="114300" distR="114300" simplePos="0" relativeHeight="251674624" behindDoc="1" locked="0" layoutInCell="1" allowOverlap="1" wp14:anchorId="71369BA9" wp14:editId="56FE8A05">
             <wp:simplePos x="0" y="0"/>
             <wp:positionH relativeFrom="margin">
               <wp:posOffset>3505200</wp:posOffset>
@@ -1065,11 +1065,11 @@
                     <pic:cNvPicPr/>
                   </pic:nvPicPr>
                   <pic:blipFill rotWithShape="1">
-                    <a:blip r:embed="rId8" cstate="print">
+                    <a:blip r:embed="rId9" cstate="print">
                       <a:extLst>
                         <a:ext uri="{BEBA8EAE-BF5A-486C-A8C5-ECC9F3942E4B}">
                           <a14:imgProps xmlns:a14="http://schemas.microsoft.com/office/drawing/2010/main">
-                            <a14:imgLayer r:embed="rId9">
+                            <a14:imgLayer r:embed="rId10">
                               <a14:imgEffect>
                                 <a14:backgroundRemoval t="28105" b="75654" l="32680" r="66176">
                                   <a14:foregroundMark x1="41013" y1="37255" x2="54085" y2="68954"/>
@@ -1098,7 +1098,7 @@
                       <a:noFill/>
                     </a:ln>
                     <a:extLst>
-                      <a:ext uri="{53640926-AAD7-44D8-BBD7-CCE9431645EC}">
+                      <a:ext uri="{53640926-AAD7-44d8-BBD7-CCE9431645EC}">
                         <a14:shadowObscured xmlns:a14="http://schemas.microsoft.com/office/drawing/2010/main"/>
                       </a:ext>
                     </a:extLst>
@@ -1122,7 +1122,7 @@
         <mc:AlternateContent>
           <mc:Choice Requires="wps">
             <w:drawing>
-              <wp:anchor distT="0" distB="0" distL="114300" distR="114300" simplePos="0" relativeHeight="251671552" behindDoc="0" locked="0" layoutInCell="1" allowOverlap="1" wp14:anchorId="11390C13" wp14:editId="54910141">
+              <wp:anchor distT="0" distB="0" distL="114300" distR="114300" simplePos="0" relativeHeight="251671552" behindDoc="0" locked="0" layoutInCell="1" allowOverlap="1" wp14:anchorId="7E01C3BF" wp14:editId="24BF5FBD">
                 <wp:simplePos x="0" y="0"/>
                 <wp:positionH relativeFrom="column">
                   <wp:posOffset>1371600</wp:posOffset>
@@ -1130,7 +1130,7 @@
                 <wp:positionV relativeFrom="paragraph">
                   <wp:posOffset>8890</wp:posOffset>
                 </wp:positionV>
-                <wp:extent cx="1828800" cy="1828800"/>
+                <wp:extent cx="988695" cy="505460"/>
                 <wp:effectExtent l="0" t="0" r="0" b="8890"/>
                 <wp:wrapNone/>
                 <wp:docPr id="12" name="Text Box 12"/>
@@ -1142,7 +1142,7 @@
                       <wps:spPr>
                         <a:xfrm>
                           <a:off x="0" y="0"/>
-                          <a:ext cx="1828800" cy="1828800"/>
+                          <a:ext cx="988695" cy="505460"/>
                         </a:xfrm>
                         <a:prstGeom prst="rect">
                           <a:avLst/>
@@ -1219,7 +1219,7 @@
               </wp:anchor>
             </w:drawing>
           </mc:Choice>
-          <mc:Fallback>
+          <mc:Fallback xmlns:w15="http://schemas.microsoft.com/office/word/2012/wordml">
             <w:pict>
               <v:shape w14:anchorId="11390C13" id="Text Box 12" o:spid="_x0000_s1031" type="#_x0000_t202" style="position:absolute;margin-left:108pt;margin-top:.7pt;width:2in;height:2in;z-index:251671552;visibility:visible;mso-wrap-style:none;mso-wrap-distance-left:9pt;mso-wrap-distance-top:0;mso-wrap-distance-right:9pt;mso-wrap-distance-bottom:0;mso-position-horizontal:absolute;mso-position-horizontal-relative:text;mso-position-vertical:absolute;mso-position-vertical-relative:text;v-text-anchor:top" o:gfxdata="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" filled="f" stroked="f">
                 <v:fill o:detectmouseclick="t"/>
@@ -1291,7 +1291,7 @@
         <mc:AlternateContent>
           <mc:Choice Requires="wps">
             <w:drawing>
-              <wp:anchor distT="0" distB="0" distL="114300" distR="114300" simplePos="0" relativeHeight="251673600" behindDoc="0" locked="0" layoutInCell="1" allowOverlap="1" wp14:anchorId="59E9F7F9" wp14:editId="7FDAF1BB">
+              <wp:anchor distT="0" distB="0" distL="114300" distR="114300" simplePos="0" relativeHeight="251673600" behindDoc="0" locked="0" layoutInCell="1" allowOverlap="1" wp14:anchorId="5CC8981F" wp14:editId="1680BB86">
                 <wp:simplePos x="0" y="0"/>
                 <wp:positionH relativeFrom="margin">
                   <wp:posOffset>-342900</wp:posOffset>
@@ -1299,7 +1299,7 @@
                 <wp:positionV relativeFrom="paragraph">
                   <wp:posOffset>95250</wp:posOffset>
                 </wp:positionV>
-                <wp:extent cx="1828800" cy="1828800"/>
+                <wp:extent cx="1731645" cy="505460"/>
                 <wp:effectExtent l="0" t="0" r="0" b="8890"/>
                 <wp:wrapNone/>
                 <wp:docPr id="13" name="Text Box 13"/>
@@ -1311,7 +1311,7 @@
                       <wps:spPr>
                         <a:xfrm>
                           <a:off x="0" y="0"/>
-                          <a:ext cx="1828800" cy="1828800"/>
+                          <a:ext cx="1731645" cy="505460"/>
                         </a:xfrm>
                         <a:prstGeom prst="rect">
                           <a:avLst/>
@@ -1387,7 +1387,7 @@
               </wp:anchor>
             </w:drawing>
           </mc:Choice>
-          <mc:Fallback>
+          <mc:Fallback xmlns:w15="http://schemas.microsoft.com/office/word/2012/wordml">
             <w:pict>
               <v:shape w14:anchorId="59E9F7F9" id="Text Box 13" o:spid="_x0000_s1032" type="#_x0000_t202" style="position:absolute;margin-left:-27pt;margin-top:7.5pt;width:2in;height:2in;z-index:251673600;visibility:visible;mso-wrap-style:none;mso-wrap-distance-left:9pt;mso-wrap-distance-top:0;mso-wrap-distance-right:9pt;mso-wrap-distance-bottom:0;mso-position-horizontal:absolute;mso-position-horizontal-relative:margin;mso-position-vertical:absolute;mso-position-vertical-relative:text;v-text-anchor:top" o:gfxdata="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" filled="f" stroked="f">
                 <v:fill o:detectmouseclick="t"/>
@@ -1471,7 +1471,13 @@
         <w:t xml:space="preserve">Right now the above map is showing us the number of immigrants that reside in each state and are colored accordingly as we specified in our map legend. Notice that we are hovering over Texas and it is highlighted in yellow and it brings up a small text box with more information. We will have 5 different filters to choose from; “Number of Immigrants”, “Female Immigrants”, “Male Immigrants”, “Occupation”, and “Top Country Migrated From”. All you have to do is select a different filter and watch as the data changes. </w:t>
       </w:r>
       <w:r>
-        <w:t xml:space="preserve">You are also able to zoom in and out of graph. For this type of graph, the zooming features isn’t as helpful as it is for the world map but it’s always a handy feature to have. The search bar allows you to search through different states. Again, for this simple graph the search feature isn’t as help but you’ll see </w:t>
+        <w:t>You are also able to zoom in and out of graph. For this type of graph, the zooming features isn’t as helpful as it is for the world map but it’s always a handy feature to have. The search bar allows you to search through different states. Again, for this simple graph the search feature isn’t as help</w:t>
+      </w:r>
+      <w:r>
+        <w:t>ful</w:t>
+      </w:r>
+      <w:r>
+        <w:t xml:space="preserve"> but you’ll see </w:t>
       </w:r>
       <w:r>
         <w:t>how useful it is for the world map. The top middle part of our visualization that we labeled as “Our Graph Panel” instantly creates graphs for you. We can show a column chart, bar chart, time series graph, vertical bubble chart, and a scatter plot. The time slider feature is by far our favorite. Since we have data dating back from 2003, we can select the play button and it will transition through all of the years of data. It’s sort of like a PowerPoint presentation that plays by itself and each slide is a year from 2003-2010 displaying at the same United States map but with different data. Last but not least, we have some other options that are built in to StatPlanet that let us change a couple of the details of our map. We can see the raw data for each filter and change the color scheme.</w:t>
@@ -1484,13 +1490,16 @@
         </w:tabs>
       </w:pPr>
       <w:r>
-        <w:t xml:space="preserve">               Although our </w:t>
-      </w:r>
-      <w:r>
-        <w:t>visualization</w:t>
-      </w:r>
-      <w:r>
-        <w:t xml:space="preserve"> looks almost done, there’s still a lot of work that has to be done. Right now, it’s a little buggy and we still need to incorporate more data to our map, but the images we have provided give you a better idea of our final product. We’re also planning on giving the user the ability to select states/country to compare them using the different graphs.</w:t>
+        <w:t xml:space="preserve">               Although our visualization looks almost done, there’s still a lot of work that has to be done</w:t>
+      </w:r>
+      <w:r>
+        <w:t>; we are planning on giving the user the ability to select states/country to compare them using the different graphs. T</w:t>
+      </w:r>
+      <w:r>
+        <w:t xml:space="preserve">he images we have provided give you a </w:t>
+      </w:r>
+      <w:r>
+        <w:t>good idea of our final product.</w:t>
       </w:r>
     </w:p>
     <w:p>
@@ -1500,7 +1509,6 @@
         </w:tabs>
       </w:pPr>
       <w:r>
-        <w:lastRenderedPageBreak/>
         <w:t xml:space="preserve">              Now, let’s move on to the more challenging map, the world map. For this map, we added the same features and filters as the United States map, but instead of having the “Top Country Migrated From”, we have the “Top State Migrated to”.</w:t>
       </w:r>
     </w:p>
@@ -1514,8 +1522,9 @@
         <w:rPr>
           <w:noProof/>
         </w:rPr>
+        <w:lastRenderedPageBreak/>
         <w:drawing>
-          <wp:inline distT="0" distB="0" distL="0" distR="0" wp14:anchorId="7A2440CD" wp14:editId="01D60ADB">
+          <wp:inline distT="0" distB="0" distL="0" distR="0" wp14:anchorId="63A6CA7C" wp14:editId="10B2E9D7">
             <wp:extent cx="7067550" cy="3619267"/>
             <wp:effectExtent l="0" t="0" r="0" b="635"/>
             <wp:docPr id="16" name="Picture 16"/>
@@ -1530,7 +1539,7 @@
                     <pic:cNvPicPr/>
                   </pic:nvPicPr>
                   <pic:blipFill rotWithShape="1">
-                    <a:blip r:embed="rId10"/>
+                    <a:blip r:embed="rId11"/>
                     <a:srcRect t="4942" b="5138"/>
                     <a:stretch/>
                   </pic:blipFill>
@@ -1546,7 +1555,7 @@
                       <a:noFill/>
                     </a:ln>
                     <a:extLst>
-                      <a:ext uri="{53640926-AAD7-44D8-BBD7-CCE9431645EC}">
+                      <a:ext uri="{53640926-AAD7-44d8-BBD7-CCE9431645EC}">
                         <a14:shadowObscured xmlns:a14="http://schemas.microsoft.com/office/drawing/2010/main"/>
                       </a:ext>
                     </a:extLst>
@@ -1565,13 +1574,71 @@
         </w:tabs>
       </w:pPr>
       <w:r>
-        <w:t>The graph above is showing the top occupation for each country. For some reason, we have a lot of missing data for our world map and there’s not much we can do to fix this. However, we don’t believe this will be an issu</w:t>
+        <w:t>The graph above is showing the top occupation for each country. For some reason, we have a lot of missing data for our world map and there’s not much we can do to fix this</w:t>
+      </w:r>
+      <w:r>
+        <w:t xml:space="preserve"> (see below)</w:t>
+      </w:r>
+      <w:r>
+        <w:t xml:space="preserve">. However, we don’t believe this will be an issue for us since we are doing further data mining to try and figure out our initial insight questions we had. </w:t>
+      </w:r>
+    </w:p>
+    <w:p>
+      <w:pPr>
+        <w:tabs>
+          <w:tab w:val="left" w:pos="8790"/>
+        </w:tabs>
+      </w:pPr>
+      <w:r>
+        <w:rPr>
+          <w:b/>
+        </w:rPr>
+        <w:t>Data issues</w:t>
+      </w:r>
+      <w:r>
+        <w:t>:</w:t>
+      </w:r>
+    </w:p>
+    <w:p>
+      <w:pPr>
+        <w:tabs>
+          <w:tab w:val="left" w:pos="8790"/>
+        </w:tabs>
+      </w:pPr>
+      <w:r>
+        <w:t>While creating the visualizations (particularly the world map), we realized that not all states or countries have all the data for all 8 years (2003-2010). For instance, Zimbabwe only has information for years after 2005. As stated above, there is nothing that we can do about this.</w:t>
+      </w:r>
+    </w:p>
+    <w:p>
+      <w:pPr>
+        <w:tabs>
+          <w:tab w:val="left" w:pos="8790"/>
+        </w:tabs>
+      </w:pPr>
+      <w:r>
+        <w:rPr>
+          <w:b/>
+        </w:rPr>
+        <w:t>Next Steps</w:t>
+      </w:r>
+      <w:r>
+        <w:t>:</w:t>
+      </w:r>
+    </w:p>
+    <w:p>
+      <w:pPr>
+        <w:tabs>
+          <w:tab w:val="left" w:pos="8790"/>
+        </w:tabs>
+      </w:pPr>
+      <w:r>
+        <w:t xml:space="preserve">We would like to add functionality to our graph </w:t>
+      </w:r>
+      <w:r>
+        <w:t>including giving the user the ability to compare different states/countries side by side. The different statistics that we would give the user would be states they went to/countries they came from, number of immigrants (total, female, and male), occupation the immigrants came to the US with, age of the immigrants, and even whether the immigrants were married or not.</w:t>
       </w:r>
       <w:bookmarkStart w:id="0" w:name="_GoBack"/>
       <w:bookmarkEnd w:id="0"/>
-      <w:r>
-        <w:t xml:space="preserve">e for us since we are doing further data mining to try and figure out our initial insight questions we had. </w:t>
-      </w:r>
     </w:p>
     <w:sectPr>
       <w:pgSz w:w="12240" w:h="15840"/>
@@ -1584,7 +1651,7 @@
 </file>
 
 <file path=word/styles.xml><?xml version="1.0" encoding="utf-8"?>
-<w:styles xmlns:mc="http://schemas.openxmlformats.org/markup-compatibility/2006" xmlns:r="http://schemas.openxmlformats.org/officeDocument/2006/relationships" xmlns:w="http://schemas.openxmlformats.org/wordprocessingml/2006/main" xmlns:w14="http://schemas.microsoft.com/office/word/2010/wordml" xmlns:w15="http://schemas.microsoft.com/office/word/2012/wordml" mc:Ignorable="w14 w15">
+<w:styles xmlns:mc="http://schemas.openxmlformats.org/markup-compatibility/2006" xmlns:r="http://schemas.openxmlformats.org/officeDocument/2006/relationships" xmlns:w="http://schemas.openxmlformats.org/wordprocessingml/2006/main" xmlns:w14="http://schemas.microsoft.com/office/word/2010/wordml" mc:Ignorable="w14">
   <w:docDefaults>
     <w:rPrDefault>
       <w:rPr>
@@ -1600,378 +1667,153 @@
       </w:pPr>
     </w:pPrDefault>
   </w:docDefaults>
-  <w:latentStyles w:defLockedState="0" w:defUIPriority="99" w:defSemiHidden="0" w:defUnhideWhenUsed="0" w:defQFormat="0" w:count="371">
-    <w:lsdException w:name="Normal" w:uiPriority="0" w:qFormat="1"/>
-    <w:lsdException w:name="heading 1" w:uiPriority="9" w:qFormat="1"/>
-    <w:lsdException w:name="heading 2" w:semiHidden="1" w:uiPriority="9" w:unhideWhenUsed="1" w:qFormat="1"/>
-    <w:lsdException w:name="heading 3" w:semiHidden="1" w:uiPriority="9" w:unhideWhenUsed="1" w:qFormat="1"/>
-    <w:lsdException w:name="heading 4" w:semiHidden="1" w:uiPriority="9" w:unhideWhenUsed="1" w:qFormat="1"/>
-    <w:lsdException w:name="heading 5" w:semiHidden="1" w:uiPriority="9" w:unhideWhenUsed="1" w:qFormat="1"/>
-    <w:lsdException w:name="heading 6" w:semiHidden="1" w:uiPriority="9" w:unhideWhenUsed="1" w:qFormat="1"/>
-    <w:lsdException w:name="heading 7" w:semiHidden="1" w:uiPriority="9" w:unhideWhenUsed="1" w:qFormat="1"/>
-    <w:lsdException w:name="heading 8" w:semiHidden="1" w:uiPriority="9" w:unhideWhenUsed="1" w:qFormat="1"/>
-    <w:lsdException w:name="heading 9" w:semiHidden="1" w:uiPriority="9" w:unhideWhenUsed="1" w:qFormat="1"/>
-    <w:lsdException w:name="index 1" w:semiHidden="1" w:unhideWhenUsed="1"/>
-    <w:lsdException w:name="index 2" w:semiHidden="1" w:unhideWhenUsed="1"/>
-    <w:lsdException w:name="index 3" w:semiHidden="1" w:unhideWhenUsed="1"/>
-    <w:lsdException w:name="index 4" w:semiHidden="1" w:unhideWhenUsed="1"/>
-    <w:lsdException w:name="index 5" w:semiHidden="1" w:unhideWhenUsed="1"/>
-    <w:lsdException w:name="index 6" w:semiHidden="1" w:unhideWhenUsed="1"/>
-    <w:lsdException w:name="index 7" w:semiHidden="1" w:unhideWhenUsed="1"/>
-    <w:lsdException w:name="index 8" w:semiHidden="1" w:unhideWhenUsed="1"/>
-    <w:lsdException w:name="index 9" w:semiHidden="1" w:unhideWhenUsed="1"/>
-    <w:lsdException w:name="toc 1" w:semiHidden="1" w:uiPriority="39" w:unhideWhenUsed="1"/>
-    <w:lsdException w:name="toc 2" w:semiHidden="1" w:uiPriority="39" w:unhideWhenUsed="1"/>
-    <w:lsdException w:name="toc 3" w:semiHidden="1" w:uiPriority="39" w:unhideWhenUsed="1"/>
-    <w:lsdException w:name="toc 4" w:semiHidden="1" w:uiPriority="39" w:unhideWhenUsed="1"/>
-    <w:lsdException w:name="toc 5" w:semiHidden="1" w:uiPriority="39" w:unhideWhenUsed="1"/>
-    <w:lsdException w:name="toc 6" w:semiHidden="1" w:uiPriority="39" w:unhideWhenUsed="1"/>
-    <w:lsdException w:name="toc 7" w:semiHidden="1" w:uiPriority="39" w:unhideWhenUsed="1"/>
-    <w:lsdException w:name="toc 8" w:semiHidden="1" w:uiPriority="39" w:unhideWhenUsed="1"/>
-    <w:lsdException w:name="toc 9" w:semiHidden="1" w:uiPriority="39" w:unhideWhenUsed="1"/>
-    <w:lsdException w:name="Normal Indent" w:semiHidden="1" w:unhideWhenUsed="1"/>
-    <w:lsdException w:name="footnote text" w:semiHidden="1" w:unhideWhenUsed="1"/>
-    <w:lsdException w:name="annotation text" w:semiHidden="1" w:unhideWhenUsed="1"/>
-    <w:lsdException w:name="header" w:semiHidden="1" w:unhideWhenUsed="1"/>
-    <w:lsdException w:name="footer" w:semiHidden="1" w:unhideWhenUsed="1"/>
-    <w:lsdException w:name="index heading" w:semiHidden="1" w:unhideWhenUsed="1"/>
-    <w:lsdException w:name="caption" w:semiHidden="1" w:uiPriority="35" w:unhideWhenUsed="1" w:qFormat="1"/>
-    <w:lsdException w:name="table of figures" w:semiHidden="1" w:unhideWhenUsed="1"/>
-    <w:lsdException w:name="envelope address" w:semiHidden="1" w:unhideWhenUsed="1"/>
-    <w:lsdException w:name="envelope return" w:semiHidden="1" w:unhideWhenUsed="1"/>
-    <w:lsdException w:name="footnote reference" w:semiHidden="1" w:unhideWhenUsed="1"/>
-    <w:lsdException w:name="annotation reference" w:semiHidden="1" w:unhideWhenUsed="1"/>
-    <w:lsdException w:name="line number" w:semiHidden="1" w:unhideWhenUsed="1"/>
-    <w:lsdException w:name="page number" w:semiHidden="1" w:unhideWhenUsed="1"/>
-    <w:lsdException w:name="endnote reference" w:semiHidden="1" w:unhideWhenUsed="1"/>
-    <w:lsdException w:name="endnote text" w:semiHidden="1" w:unhideWhenUsed="1"/>
-    <w:lsdException w:name="table of authorities" w:semiHidden="1" w:unhideWhenUsed="1"/>
-    <w:lsdException w:name="macro" w:semiHidden="1" w:unhideWhenUsed="1"/>
-    <w:lsdException w:name="toa heading" w:semiHidden="1" w:unhideWhenUsed="1"/>
-    <w:lsdException w:name="List" w:semiHidden="1" w:unhideWhenUsed="1"/>
-    <w:lsdException w:name="List Bullet" w:semiHidden="1" w:unhideWhenUsed="1"/>
-    <w:lsdException w:name="List Number" w:semiHidden="1" w:unhideWhenUsed="1"/>
-    <w:lsdException w:name="List 2" w:semiHidden="1" w:unhideWhenUsed="1"/>
-    <w:lsdException w:name="List 3" w:semiHidden="1" w:unhideWhenUsed="1"/>
-    <w:lsdException w:name="List 4" w:semiHidden="1" w:unhideWhenUsed="1"/>
-    <w:lsdException w:name="List 5" w:semiHidden="1" w:unhideWhenUsed="1"/>
-    <w:lsdException w:name="List Bullet 2" w:semiHidden="1" w:unhideWhenUsed="1"/>
-    <w:lsdException w:name="List Bullet 3" w:semiHidden="1" w:unhideWhenUsed="1"/>
-    <w:lsdException w:name="List Bullet 4" w:semiHidden="1" w:unhideWhenUsed="1"/>
-    <w:lsdException w:name="List Bullet 5" w:semiHidden="1" w:unhideWhenUsed="1"/>
-    <w:lsdException w:name="List Number 2" w:semiHidden="1" w:unhideWhenUsed="1"/>
-    <w:lsdException w:name="List Number 3" w:semiHidden="1" w:unhideWhenUsed="1"/>
-    <w:lsdException w:name="List Number 4" w:semiHidden="1" w:unhideWhenUsed="1"/>
-    <w:lsdException w:name="List Number 5" w:semiHidden="1" w:unhideWhenUsed="1"/>
-    <w:lsdException w:name="Title" w:uiPriority="10" w:qFormat="1"/>
-    <w:lsdException w:name="Closing" w:semiHidden="1" w:unhideWhenUsed="1"/>
-    <w:lsdException w:name="Signature" w:semiHidden="1" w:unhideWhenUsed="1"/>
-    <w:lsdException w:name="Default Paragraph Font" w:semiHidden="1" w:uiPriority="1" w:unhideWhenUsed="1"/>
-    <w:lsdException w:name="Body Text" w:semiHidden="1" w:unhideWhenUsed="1"/>
-    <w:lsdException w:name="Body Text Indent" w:semiHidden="1" w:unhideWhenUsed="1"/>
-    <w:lsdException w:name="List Continue" w:semiHidden="1" w:unhideWhenUsed="1"/>
-    <w:lsdException w:name="List Continue 2" w:semiHidden="1" w:unhideWhenUsed="1"/>
-    <w:lsdException w:name="List Continue 3" w:semiHidden="1" w:unhideWhenUsed="1"/>
-    <w:lsdException w:name="List Continue 4" w:semiHidden="1" w:unhideWhenUsed="1"/>
-    <w:lsdException w:name="List Continue 5" w:semiHidden="1" w:unhideWhenUsed="1"/>
-    <w:lsdException w:name="Message Header" w:semiHidden="1" w:unhideWhenUsed="1"/>
-    <w:lsdException w:name="Subtitle" w:uiPriority="11" w:qFormat="1"/>
-    <w:lsdException w:name="Salutation" w:semiHidden="1" w:unhideWhenUsed="1"/>
-    <w:lsdException w:name="Date" w:semiHidden="1" w:unhideWhenUsed="1"/>
-    <w:lsdException w:name="Body Text First Indent" w:semiHidden="1" w:unhideWhenUsed="1"/>
-    <w:lsdException w:name="Body Text First Indent 2" w:semiHidden="1" w:unhideWhenUsed="1"/>
-    <w:lsdException w:name="Note Heading" w:semiHidden="1" w:unhideWhenUsed="1"/>
-    <w:lsdException w:name="Body Text 2" w:semiHidden="1" w:unhideWhenUsed="1"/>
-    <w:lsdException w:name="Body Text 3" w:semiHidden="1" w:unhideWhenUsed="1"/>
-    <w:lsdException w:name="Body Text Indent 2" w:semiHidden="1" w:unhideWhenUsed="1"/>
-    <w:lsdException w:name="Body Text Indent 3" w:semiHidden="1" w:unhideWhenUsed="1"/>
-    <w:lsdException w:name="Block Text" w:semiHidden="1" w:unhideWhenUsed="1"/>
-    <w:lsdException w:name="Hyperlink" w:semiHidden="1" w:unhideWhenUsed="1"/>
-    <w:lsdException w:name="FollowedHyperlink" w:semiHidden="1" w:unhideWhenUsed="1"/>
-    <w:lsdException w:name="Strong" w:uiPriority="22" w:qFormat="1"/>
-    <w:lsdException w:name="Emphasis" w:uiPriority="20" w:qFormat="1"/>
-    <w:lsdException w:name="Document Map" w:semiHidden="1" w:unhideWhenUsed="1"/>
-    <w:lsdException w:name="Plain Text" w:semiHidden="1" w:unhideWhenUsed="1"/>
-    <w:lsdException w:name="E-mail Signature" w:semiHidden="1" w:unhideWhenUsed="1"/>
-    <w:lsdException w:name="HTML Top of Form" w:semiHidden="1" w:unhideWhenUsed="1"/>
-    <w:lsdException w:name="HTML Bottom of Form" w:semiHidden="1" w:unhideWhenUsed="1"/>
-    <w:lsdException w:name="Normal (Web)" w:semiHidden="1" w:unhideWhenUsed="1"/>
-    <w:lsdException w:name="HTML Acronym" w:semiHidden="1" w:unhideWhenUsed="1"/>
-    <w:lsdException w:name="HTML Address" w:semiHidden="1" w:unhideWhenUsed="1"/>
-    <w:lsdException w:name="HTML Cite" w:semiHidden="1" w:unhideWhenUsed="1"/>
-    <w:lsdException w:name="HTML Code" w:semiHidden="1" w:unhideWhenUsed="1"/>
-    <w:lsdException w:name="HTML Definition" w:semiHidden="1" w:unhideWhenUsed="1"/>
-    <w:lsdException w:name="HTML Keyboard" w:semiHidden="1" w:unhideWhenUsed="1"/>
-    <w:lsdException w:name="HTML Preformatted" w:semiHidden="1" w:unhideWhenUsed="1"/>
-    <w:lsdException w:name="HTML Sample" w:semiHidden="1" w:unhideWhenUsed="1"/>
-    <w:lsdException w:name="HTML Typewriter" w:semiHidden="1" w:unhideWhenUsed="1"/>
-    <w:lsdException w:name="HTML Variable" w:semiHidden="1" w:unhideWhenUsed="1"/>
-    <w:lsdException w:name="Normal Table" w:semiHidden="1" w:unhideWhenUsed="1"/>
-    <w:lsdException w:name="annotation subject" w:semiHidden="1" w:unhideWhenUsed="1"/>
-    <w:lsdException w:name="No List" w:semiHidden="1" w:unhideWhenUsed="1"/>
-    <w:lsdException w:name="Outline List 1" w:semiHidden="1" w:unhideWhenUsed="1"/>
-    <w:lsdException w:name="Outline List 2" w:semiHidden="1" w:unhideWhenUsed="1"/>
-    <w:lsdException w:name="Outline List 3" w:semiHidden="1" w:unhideWhenUsed="1"/>
-    <w:lsdException w:name="Table Simple 1" w:semiHidden="1" w:unhideWhenUsed="1"/>
-    <w:lsdException w:name="Table Simple 2" w:semiHidden="1" w:unhideWhenUsed="1"/>
-    <w:lsdException w:name="Table Simple 3" w:semiHidden="1" w:unhideWhenUsed="1"/>
-    <w:lsdException w:name="Table Classic 1" w:semiHidden="1" w:unhideWhenUsed="1"/>
-    <w:lsdException w:name="Table Classic 2" w:semiHidden="1" w:unhideWhenUsed="1"/>
-    <w:lsdException w:name="Table Classic 3" w:semiHidden="1" w:unhideWhenUsed="1"/>
-    <w:lsdException w:name="Table Classic 4" w:semiHidden="1" w:unhideWhenUsed="1"/>
-    <w:lsdException w:name="Table Colorful 1" w:semiHidden="1" w:unhideWhenUsed="1"/>
-    <w:lsdException w:name="Table Colorful 2" w:semiHidden="1" w:unhideWhenUsed="1"/>
-    <w:lsdException w:name="Table Colorful 3" w:semiHidden="1" w:unhideWhenUsed="1"/>
-    <w:lsdException w:name="Table Columns 1" w:semiHidden="1" w:unhideWhenUsed="1"/>
-    <w:lsdException w:name="Table Columns 2" w:semiHidden="1" w:unhideWhenUsed="1"/>
-    <w:lsdException w:name="Table Columns 3" w:semiHidden="1" w:unhideWhenUsed="1"/>
-    <w:lsdException w:name="Table Columns 4" w:semiHidden="1" w:unhideWhenUsed="1"/>
-    <w:lsdException w:name="Table Columns 5" w:semiHidden="1" w:unhideWhenUsed="1"/>
-    <w:lsdException w:name="Table Grid 1" w:semiHidden="1" w:unhideWhenUsed="1"/>
-    <w:lsdException w:name="Table Grid 2" w:semiHidden="1" w:unhideWhenUsed="1"/>
-    <w:lsdException w:name="Table Grid 3" w:semiHidden="1" w:unhideWhenUsed="1"/>
-    <w:lsdException w:name="Table Grid 4" w:semiHidden="1" w:unhideWhenUsed="1"/>
-    <w:lsdException w:name="Table Grid 5" w:semiHidden="1" w:unhideWhenUsed="1"/>
-    <w:lsdException w:name="Table Grid 6" w:semiHidden="1" w:unhideWhenUsed="1"/>
-    <w:lsdException w:name="Table Grid 7" w:semiHidden="1" w:unhideWhenUsed="1"/>
-    <w:lsdException w:name="Table Grid 8" w:semiHidden="1" w:unhideWhenUsed="1"/>
-    <w:lsdException w:name="Table List 1" w:semiHidden="1" w:unhideWhenUsed="1"/>
-    <w:lsdException w:name="Table List 2" w:semiHidden="1" w:unhideWhenUsed="1"/>
-    <w:lsdException w:name="Table List 3" w:semiHidden="1" w:unhideWhenUsed="1"/>
-    <w:lsdException w:name="Table List 4" w:semiHidden="1" w:unhideWhenUsed="1"/>
-    <w:lsdException w:name="Table List 5" w:semiHidden="1" w:unhideWhenUsed="1"/>
-    <w:lsdException w:name="Table List 6" w:semiHidden="1" w:unhideWhenUsed="1"/>
-    <w:lsdException w:name="Table List 7" w:semiHidden="1" w:unhideWhenUsed="1"/>
-    <w:lsdException w:name="Table List 8" w:semiHidden="1" w:unhideWhenUsed="1"/>
-    <w:lsdException w:name="Table 3D effects 1" w:semiHidden="1" w:unhideWhenUsed="1"/>
-    <w:lsdException w:name="Table 3D effects 2" w:semiHidden="1" w:unhideWhenUsed="1"/>
-    <w:lsdException w:name="Table 3D effects 3" w:semiHidden="1" w:unhideWhenUsed="1"/>
-    <w:lsdException w:name="Table Contemporary" w:semiHidden="1" w:unhideWhenUsed="1"/>
-    <w:lsdException w:name="Table Elegant" w:semiHidden="1" w:unhideWhenUsed="1"/>
-    <w:lsdException w:name="Table Professional" w:semiHidden="1" w:unhideWhenUsed="1"/>
-    <w:lsdException w:name="Table Subtle 1" w:semiHidden="1" w:unhideWhenUsed="1"/>
-    <w:lsdException w:name="Table Subtle 2" w:semiHidden="1" w:unhideWhenUsed="1"/>
-    <w:lsdException w:name="Table Web 1" w:semiHidden="1" w:unhideWhenUsed="1"/>
-    <w:lsdException w:name="Table Web 2" w:semiHidden="1" w:unhideWhenUsed="1"/>
-    <w:lsdException w:name="Table Web 3" w:semiHidden="1" w:unhideWhenUsed="1"/>
-    <w:lsdException w:name="Balloon Text" w:semiHidden="1" w:unhideWhenUsed="1"/>
-    <w:lsdException w:name="Table Grid" w:uiPriority="39"/>
-    <w:lsdException w:name="Table Theme" w:semiHidden="1" w:unhideWhenUsed="1"/>
-    <w:lsdException w:name="Placeholder Text" w:semiHidden="1"/>
-    <w:lsdException w:name="No Spacing" w:uiPriority="1" w:qFormat="1"/>
-    <w:lsdException w:name="Light Shading" w:uiPriority="60"/>
-    <w:lsdException w:name="Light List" w:uiPriority="61"/>
-    <w:lsdException w:name="Light Grid" w:uiPriority="62"/>
-    <w:lsdException w:name="Medium Shading 1" w:uiPriority="63"/>
-    <w:lsdException w:name="Medium Shading 2" w:uiPriority="64"/>
-    <w:lsdException w:name="Medium List 1" w:uiPriority="65"/>
-    <w:lsdException w:name="Medium List 2" w:uiPriority="66"/>
-    <w:lsdException w:name="Medium Grid 1" w:uiPriority="67"/>
-    <w:lsdException w:name="Medium Grid 2" w:uiPriority="68"/>
-    <w:lsdException w:name="Medium Grid 3" w:uiPriority="69"/>
-    <w:lsdException w:name="Dark List" w:uiPriority="70"/>
-    <w:lsdException w:name="Colorful Shading" w:uiPriority="71"/>
-    <w:lsdException w:name="Colorful List" w:uiPriority="72"/>
-    <w:lsdException w:name="Colorful Grid" w:uiPriority="73"/>
-    <w:lsdException w:name="Light Shading Accent 1" w:uiPriority="60"/>
-    <w:lsdException w:name="Light List Accent 1" w:uiPriority="61"/>
-    <w:lsdException w:name="Light Grid Accent 1" w:uiPriority="62"/>
-    <w:lsdException w:name="Medium Shading 1 Accent 1" w:uiPriority="63"/>
-    <w:lsdException w:name="Medium Shading 2 Accent 1" w:uiPriority="64"/>
-    <w:lsdException w:name="Medium List 1 Accent 1" w:uiPriority="65"/>
-    <w:lsdException w:name="Revision" w:semiHidden="1"/>
-    <w:lsdException w:name="List Paragraph" w:uiPriority="34" w:qFormat="1"/>
-    <w:lsdException w:name="Quote" w:uiPriority="29" w:qFormat="1"/>
-    <w:lsdException w:name="Intense Quote" w:uiPriority="30" w:qFormat="1"/>
-    <w:lsdException w:name="Medium List 2 Accent 1" w:uiPriority="66"/>
-    <w:lsdException w:name="Medium Grid 1 Accent 1" w:uiPriority="67"/>
-    <w:lsdException w:name="Medium Grid 2 Accent 1" w:uiPriority="68"/>
-    <w:lsdException w:name="Medium Grid 3 Accent 1" w:uiPriority="69"/>
-    <w:lsdException w:name="Dark List Accent 1" w:uiPriority="70"/>
-    <w:lsdException w:name="Colorful Shading Accent 1" w:uiPriority="71"/>
-    <w:lsdException w:name="Colorful List Accent 1" w:uiPriority="72"/>
-    <w:lsdException w:name="Colorful Grid Accent 1" w:uiPriority="73"/>
-    <w:lsdException w:name="Light Shading Accent 2" w:uiPriority="60"/>
-    <w:lsdException w:name="Light List Accent 2" w:uiPriority="61"/>
-    <w:lsdException w:name="Light Grid Accent 2" w:uiPriority="62"/>
-    <w:lsdException w:name="Medium Shading 1 Accent 2" w:uiPriority="63"/>
-    <w:lsdException w:name="Medium Shading 2 Accent 2" w:uiPriority="64"/>
-    <w:lsdException w:name="Medium List 1 Accent 2" w:uiPriority="65"/>
-    <w:lsdException w:name="Medium List 2 Accent 2" w:uiPriority="66"/>
-    <w:lsdException w:name="Medium Grid 1 Accent 2" w:uiPriority="67"/>
-    <w:lsdException w:name="Medium Grid 2 Accent 2" w:uiPriority="68"/>
-    <w:lsdException w:name="Medium Grid 3 Accent 2" w:uiPriority="69"/>
-    <w:lsdException w:name="Dark List Accent 2" w:uiPriority="70"/>
-    <w:lsdException w:name="Colorful Shading Accent 2" w:uiPriority="71"/>
-    <w:lsdException w:name="Colorful List Accent 2" w:uiPriority="72"/>
-    <w:lsdException w:name="Colorful Grid Accent 2" w:uiPriority="73"/>
-    <w:lsdException w:name="Light Shading Accent 3" w:uiPriority="60"/>
-    <w:lsdException w:name="Light List Accent 3" w:uiPriority="61"/>
-    <w:lsdException w:name="Light Grid Accent 3" w:uiPriority="62"/>
-    <w:lsdException w:name="Medium Shading 1 Accent 3" w:uiPriority="63"/>
-    <w:lsdException w:name="Medium Shading 2 Accent 3" w:uiPriority="64"/>
-    <w:lsdException w:name="Medium List 1 Accent 3" w:uiPriority="65"/>
-    <w:lsdException w:name="Medium List 2 Accent 3" w:uiPriority="66"/>
-    <w:lsdException w:name="Medium Grid 1 Accent 3" w:uiPriority="67"/>
-    <w:lsdException w:name="Medium Grid 2 Accent 3" w:uiPriority="68"/>
-    <w:lsdException w:name="Medium Grid 3 Accent 3" w:uiPriority="69"/>
-    <w:lsdException w:name="Dark List Accent 3" w:uiPriority="70"/>
-    <w:lsdException w:name="Colorful Shading Accent 3" w:uiPriority="71"/>
-    <w:lsdException w:name="Colorful List Accent 3" w:uiPriority="72"/>
-    <w:lsdException w:name="Colorful Grid Accent 3" w:uiPriority="73"/>
-    <w:lsdException w:name="Light Shading Accent 4" w:uiPriority="60"/>
-    <w:lsdException w:name="Light List Accent 4" w:uiPriority="61"/>
-    <w:lsdException w:name="Light Grid Accent 4" w:uiPriority="62"/>
-    <w:lsdException w:name="Medium Shading 1 Accent 4" w:uiPriority="63"/>
-    <w:lsdException w:name="Medium Shading 2 Accent 4" w:uiPriority="64"/>
-    <w:lsdException w:name="Medium List 1 Accent 4" w:uiPriority="65"/>
-    <w:lsdException w:name="Medium List 2 Accent 4" w:uiPriority="66"/>
-    <w:lsdException w:name="Medium Grid 1 Accent 4" w:uiPriority="67"/>
-    <w:lsdException w:name="Medium Grid 2 Accent 4" w:uiPriority="68"/>
-    <w:lsdException w:name="Medium Grid 3 Accent 4" w:uiPriority="69"/>
-    <w:lsdException w:name="Dark List Accent 4" w:uiPriority="70"/>
-    <w:lsdException w:name="Colorful Shading Accent 4" w:uiPriority="71"/>
-    <w:lsdException w:name="Colorful List Accent 4" w:uiPriority="72"/>
-    <w:lsdException w:name="Colorful Grid Accent 4" w:uiPriority="73"/>
-    <w:lsdException w:name="Light Shading Accent 5" w:uiPriority="60"/>
-    <w:lsdException w:name="Light List Accent 5" w:uiPriority="61"/>
-    <w:lsdException w:name="Light Grid Accent 5" w:uiPriority="62"/>
-    <w:lsdException w:name="Medium Shading 1 Accent 5" w:uiPriority="63"/>
-    <w:lsdException w:name="Medium Shading 2 Accent 5" w:uiPriority="64"/>
-    <w:lsdException w:name="Medium List 1 Accent 5" w:uiPriority="65"/>
-    <w:lsdException w:name="Medium List 2 Accent 5" w:uiPriority="66"/>
-    <w:lsdException w:name="Medium Grid 1 Accent 5" w:uiPriority="67"/>
-    <w:lsdException w:name="Medium Grid 2 Accent 5" w:uiPriority="68"/>
-    <w:lsdException w:name="Medium Grid 3 Accent 5" w:uiPriority="69"/>
-    <w:lsdException w:name="Dark List Accent 5" w:uiPriority="70"/>
-    <w:lsdException w:name="Colorful Shading Accent 5" w:uiPriority="71"/>
-    <w:lsdException w:name="Colorful List Accent 5" w:uiPriority="72"/>
-    <w:lsdException w:name="Colorful Grid Accent 5" w:uiPriority="73"/>
-    <w:lsdException w:name="Light Shading Accent 6" w:uiPriority="60"/>
-    <w:lsdException w:name="Light List Accent 6" w:uiPriority="61"/>
-    <w:lsdException w:name="Light Grid Accent 6" w:uiPriority="62"/>
-    <w:lsdException w:name="Medium Shading 1 Accent 6" w:uiPriority="63"/>
-    <w:lsdException w:name="Medium Shading 2 Accent 6" w:uiPriority="64"/>
-    <w:lsdException w:name="Medium List 1 Accent 6" w:uiPriority="65"/>
-    <w:lsdException w:name="Medium List 2 Accent 6" w:uiPriority="66"/>
-    <w:lsdException w:name="Medium Grid 1 Accent 6" w:uiPriority="67"/>
-    <w:lsdException w:name="Medium Grid 2 Accent 6" w:uiPriority="68"/>
-    <w:lsdException w:name="Medium Grid 3 Accent 6" w:uiPriority="69"/>
-    <w:lsdException w:name="Dark List Accent 6" w:uiPriority="70"/>
-    <w:lsdException w:name="Colorful Shading Accent 6" w:uiPriority="71"/>
-    <w:lsdException w:name="Colorful List Accent 6" w:uiPriority="72"/>
-    <w:lsdException w:name="Colorful Grid Accent 6" w:uiPriority="73"/>
-    <w:lsdException w:name="Subtle Emphasis" w:uiPriority="19" w:qFormat="1"/>
-    <w:lsdException w:name="Intense Emphasis" w:uiPriority="21" w:qFormat="1"/>
-    <w:lsdException w:name="Subtle Reference" w:uiPriority="31" w:qFormat="1"/>
-    <w:lsdException w:name="Intense Reference" w:uiPriority="32" w:qFormat="1"/>
-    <w:lsdException w:name="Book Title" w:uiPriority="33" w:qFormat="1"/>
-    <w:lsdException w:name="Bibliography" w:semiHidden="1" w:uiPriority="37" w:unhideWhenUsed="1"/>
-    <w:lsdException w:name="TOC Heading" w:semiHidden="1" w:uiPriority="39" w:unhideWhenUsed="1" w:qFormat="1"/>
-    <w:lsdException w:name="Plain Table 1" w:uiPriority="41"/>
-    <w:lsdException w:name="Plain Table 2" w:uiPriority="42"/>
-    <w:lsdException w:name="Plain Table 3" w:uiPriority="43"/>
-    <w:lsdException w:name="Plain Table 4" w:uiPriority="44"/>
-    <w:lsdException w:name="Plain Table 5" w:uiPriority="45"/>
-    <w:lsdException w:name="Grid Table Light" w:uiPriority="40"/>
-    <w:lsdException w:name="Grid Table 1 Light" w:uiPriority="46"/>
-    <w:lsdException w:name="Grid Table 2" w:uiPriority="47"/>
-    <w:lsdException w:name="Grid Table 3" w:uiPriority="48"/>
-    <w:lsdException w:name="Grid Table 4" w:uiPriority="49"/>
-    <w:lsdException w:name="Grid Table 5 Dark" w:uiPriority="50"/>
-    <w:lsdException w:name="Grid Table 6 Colorful" w:uiPriority="51"/>
-    <w:lsdException w:name="Grid Table 7 Colorful" w:uiPriority="52"/>
-    <w:lsdException w:name="Grid Table 1 Light Accent 1" w:uiPriority="46"/>
-    <w:lsdException w:name="Grid Table 2 Accent 1" w:uiPriority="47"/>
-    <w:lsdException w:name="Grid Table 3 Accent 1" w:uiPriority="48"/>
-    <w:lsdException w:name="Grid Table 4 Accent 1" w:uiPriority="49"/>
-    <w:lsdException w:name="Grid Table 5 Dark Accent 1" w:uiPriority="50"/>
-    <w:lsdException w:name="Grid Table 6 Colorful Accent 1" w:uiPriority="51"/>
-    <w:lsdException w:name="Grid Table 7 Colorful Accent 1" w:uiPriority="52"/>
-    <w:lsdException w:name="Grid Table 1 Light Accent 2" w:uiPriority="46"/>
-    <w:lsdException w:name="Grid Table 2 Accent 2" w:uiPriority="47"/>
-    <w:lsdException w:name="Grid Table 3 Accent 2" w:uiPriority="48"/>
-    <w:lsdException w:name="Grid Table 4 Accent 2" w:uiPriority="49"/>
-    <w:lsdException w:name="Grid Table 5 Dark Accent 2" w:uiPriority="50"/>
-    <w:lsdException w:name="Grid Table 6 Colorful Accent 2" w:uiPriority="51"/>
-    <w:lsdException w:name="Grid Table 7 Colorful Accent 2" w:uiPriority="52"/>
-    <w:lsdException w:name="Grid Table 1 Light Accent 3" w:uiPriority="46"/>
-    <w:lsdException w:name="Grid Table 2 Accent 3" w:uiPriority="47"/>
-    <w:lsdException w:name="Grid Table 3 Accent 3" w:uiPriority="48"/>
-    <w:lsdException w:name="Grid Table 4 Accent 3" w:uiPriority="49"/>
-    <w:lsdException w:name="Grid Table 5 Dark Accent 3" w:uiPriority="50"/>
-    <w:lsdException w:name="Grid Table 6 Colorful Accent 3" w:uiPriority="51"/>
-    <w:lsdException w:name="Grid Table 7 Colorful Accent 3" w:uiPriority="52"/>
-    <w:lsdException w:name="Grid Table 1 Light Accent 4" w:uiPriority="46"/>
-    <w:lsdException w:name="Grid Table 2 Accent 4" w:uiPriority="47"/>
-    <w:lsdException w:name="Grid Table 3 Accent 4" w:uiPriority="48"/>
-    <w:lsdException w:name="Grid Table 4 Accent 4" w:uiPriority="49"/>
-    <w:lsdException w:name="Grid Table 5 Dark Accent 4" w:uiPriority="50"/>
-    <w:lsdException w:name="Grid Table 6 Colorful Accent 4" w:uiPriority="51"/>
-    <w:lsdException w:name="Grid Table 7 Colorful Accent 4" w:uiPriority="52"/>
-    <w:lsdException w:name="Grid Table 1 Light Accent 5" w:uiPriority="46"/>
-    <w:lsdException w:name="Grid Table 2 Accent 5" w:uiPriority="47"/>
-    <w:lsdException w:name="Grid Table 3 Accent 5" w:uiPriority="48"/>
-    <w:lsdException w:name="Grid Table 4 Accent 5" w:uiPriority="49"/>
-    <w:lsdException w:name="Grid Table 5 Dark Accent 5" w:uiPriority="50"/>
-    <w:lsdException w:name="Grid Table 6 Colorful Accent 5" w:uiPriority="51"/>
-    <w:lsdException w:name="Grid Table 7 Colorful Accent 5" w:uiPriority="52"/>
-    <w:lsdException w:name="Grid Table 1 Light Accent 6" w:uiPriority="46"/>
-    <w:lsdException w:name="Grid Table 2 Accent 6" w:uiPriority="47"/>
-    <w:lsdException w:name="Grid Table 3 Accent 6" w:uiPriority="48"/>
-    <w:lsdException w:name="Grid Table 4 Accent 6" w:uiPriority="49"/>
-    <w:lsdException w:name="Grid Table 5 Dark Accent 6" w:uiPriority="50"/>
-    <w:lsdException w:name="Grid Table 6 Colorful Accent 6" w:uiPriority="51"/>
-    <w:lsdException w:name="Grid Table 7 Colorful Accent 6" w:uiPriority="52"/>
-    <w:lsdException w:name="List Table 1 Light" w:uiPriority="46"/>
-    <w:lsdException w:name="List Table 2" w:uiPriority="47"/>
-    <w:lsdException w:name="List Table 3" w:uiPriority="48"/>
-    <w:lsdException w:name="List Table 4" w:uiPriority="49"/>
-    <w:lsdException w:name="List Table 5 Dark" w:uiPriority="50"/>
-    <w:lsdException w:name="List Table 6 Colorful" w:uiPriority="51"/>
-    <w:lsdException w:name="List Table 7 Colorful" w:uiPriority="52"/>
-    <w:lsdException w:name="List Table 1 Light Accent 1" w:uiPriority="46"/>
-    <w:lsdException w:name="List Table 2 Accent 1" w:uiPriority="47"/>
-    <w:lsdException w:name="List Table 3 Accent 1" w:uiPriority="48"/>
-    <w:lsdException w:name="List Table 4 Accent 1" w:uiPriority="49"/>
-    <w:lsdException w:name="List Table 5 Dark Accent 1" w:uiPriority="50"/>
-    <w:lsdException w:name="List Table 6 Colorful Accent 1" w:uiPriority="51"/>
-    <w:lsdException w:name="List Table 7 Colorful Accent 1" w:uiPriority="52"/>
-    <w:lsdException w:name="List Table 1 Light Accent 2" w:uiPriority="46"/>
-    <w:lsdException w:name="List Table 2 Accent 2" w:uiPriority="47"/>
-    <w:lsdException w:name="List Table 3 Accent 2" w:uiPriority="48"/>
-    <w:lsdException w:name="List Table 4 Accent 2" w:uiPriority="49"/>
-    <w:lsdException w:name="List Table 5 Dark Accent 2" w:uiPriority="50"/>
-    <w:lsdException w:name="List Table 6 Colorful Accent 2" w:uiPriority="51"/>
-    <w:lsdException w:name="List Table 7 Colorful Accent 2" w:uiPriority="52"/>
-    <w:lsdException w:name="List Table 1 Light Accent 3" w:uiPriority="46"/>
-    <w:lsdException w:name="List Table 2 Accent 3" w:uiPriority="47"/>
-    <w:lsdException w:name="List Table 3 Accent 3" w:uiPriority="48"/>
-    <w:lsdException w:name="List Table 4 Accent 3" w:uiPriority="49"/>
-    <w:lsdException w:name="List Table 5 Dark Accent 3" w:uiPriority="50"/>
-    <w:lsdException w:name="List Table 6 Colorful Accent 3" w:uiPriority="51"/>
-    <w:lsdException w:name="List Table 7 Colorful Accent 3" w:uiPriority="52"/>
-    <w:lsdException w:name="List Table 1 Light Accent 4" w:uiPriority="46"/>
-    <w:lsdException w:name="List Table 2 Accent 4" w:uiPriority="47"/>
-    <w:lsdException w:name="List Table 3 Accent 4" w:uiPriority="48"/>
-    <w:lsdException w:name="List Table 4 Accent 4" w:uiPriority="49"/>
-    <w:lsdException w:name="List Table 5 Dark Accent 4" w:uiPriority="50"/>
-    <w:lsdException w:name="List Table 6 Colorful Accent 4" w:uiPriority="51"/>
-    <w:lsdException w:name="List Table 7 Colorful Accent 4" w:uiPriority="52"/>
-    <w:lsdException w:name="List Table 1 Light Accent 5" w:uiPriority="46"/>
-    <w:lsdException w:name="List Table 2 Accent 5" w:uiPriority="47"/>
-    <w:lsdException w:name="List Table 3 Accent 5" w:uiPriority="48"/>
-    <w:lsdException w:name="List Table 4 Accent 5" w:uiPriority="49"/>
-    <w:lsdException w:name="List Table 5 Dark Accent 5" w:uiPriority="50"/>
-    <w:lsdException w:name="List Table 6 Colorful Accent 5" w:uiPriority="51"/>
-    <w:lsdException w:name="List Table 7 Colorful Accent 5" w:uiPriority="52"/>
-    <w:lsdException w:name="List Table 1 Light Accent 6" w:uiPriority="46"/>
-    <w:lsdException w:name="List Table 2 Accent 6" w:uiPriority="47"/>
-    <w:lsdException w:name="List Table 3 Accent 6" w:uiPriority="48"/>
-    <w:lsdException w:name="List Table 4 Accent 6" w:uiPriority="49"/>
-    <w:lsdException w:name="List Table 5 Dark Accent 6" w:uiPriority="50"/>
-    <w:lsdException w:name="List Table 6 Colorful Accent 6" w:uiPriority="51"/>
-    <w:lsdException w:name="List Table 7 Colorful Accent 6" w:uiPriority="52"/>
+  <w:latentStyles w:defLockedState="0" w:defUIPriority="99" w:defSemiHidden="1" w:defUnhideWhenUsed="1" w:defQFormat="0" w:count="276">
+    <w:lsdException w:name="Normal" w:semiHidden="0" w:uiPriority="0" w:unhideWhenUsed="0" w:qFormat="1"/>
+    <w:lsdException w:name="heading 1" w:semiHidden="0" w:uiPriority="9" w:unhideWhenUsed="0" w:qFormat="1"/>
+    <w:lsdException w:name="heading 2" w:uiPriority="9" w:qFormat="1"/>
+    <w:lsdException w:name="heading 3" w:uiPriority="9" w:qFormat="1"/>
+    <w:lsdException w:name="heading 4" w:uiPriority="9" w:qFormat="1"/>
+    <w:lsdException w:name="heading 5" w:uiPriority="9" w:qFormat="1"/>
+    <w:lsdException w:name="heading 6" w:uiPriority="9" w:qFormat="1"/>
+    <w:lsdException w:name="heading 7" w:uiPriority="9" w:qFormat="1"/>
+    <w:lsdException w:name="heading 8" w:uiPriority="9" w:qFormat="1"/>
+    <w:lsdException w:name="heading 9" w:uiPriority="9" w:qFormat="1"/>
+    <w:lsdException w:name="toc 1" w:uiPriority="39"/>
+    <w:lsdException w:name="toc 2" w:uiPriority="39"/>
+    <w:lsdException w:name="toc 3" w:uiPriority="39"/>
+    <w:lsdException w:name="toc 4" w:uiPriority="39"/>
+    <w:lsdException w:name="toc 5" w:uiPriority="39"/>
+    <w:lsdException w:name="toc 6" w:uiPriority="39"/>
+    <w:lsdException w:name="toc 7" w:uiPriority="39"/>
+    <w:lsdException w:name="toc 8" w:uiPriority="39"/>
+    <w:lsdException w:name="toc 9" w:uiPriority="39"/>
+    <w:lsdException w:name="caption" w:uiPriority="35" w:qFormat="1"/>
+    <w:lsdException w:name="Title" w:semiHidden="0" w:uiPriority="10" w:unhideWhenUsed="0" w:qFormat="1"/>
+    <w:lsdException w:name="Default Paragraph Font" w:uiPriority="1"/>
+    <w:lsdException w:name="Subtitle" w:semiHidden="0" w:uiPriority="11" w:unhideWhenUsed="0" w:qFormat="1"/>
+    <w:lsdException w:name="Strong" w:semiHidden="0" w:uiPriority="22" w:unhideWhenUsed="0" w:qFormat="1"/>
+    <w:lsdException w:name="Emphasis" w:semiHidden="0" w:uiPriority="20" w:unhideWhenUsed="0" w:qFormat="1"/>
+    <w:lsdException w:name="Table Grid" w:semiHidden="0" w:uiPriority="39" w:unhideWhenUsed="0"/>
+    <w:lsdException w:name="Note Level 1" w:semiHidden="0" w:unhideWhenUsed="0"/>
+    <w:lsdException w:name="Note Level 2" w:semiHidden="0" w:unhideWhenUsed="0"/>
+    <w:lsdException w:name="Note Level 3" w:semiHidden="0" w:unhideWhenUsed="0"/>
+    <w:lsdException w:name="Note Level 4" w:semiHidden="0" w:unhideWhenUsed="0"/>
+    <w:lsdException w:name="Note Level 5" w:semiHidden="0" w:unhideWhenUsed="0"/>
+    <w:lsdException w:name="Note Level 6" w:semiHidden="0" w:unhideWhenUsed="0"/>
+    <w:lsdException w:name="Note Level 7" w:semiHidden="0" w:unhideWhenUsed="0"/>
+    <w:lsdException w:name="Note Level 8" w:semiHidden="0" w:unhideWhenUsed="0"/>
+    <w:lsdException w:name="Note Level 9" w:semiHidden="0" w:unhideWhenUsed="0"/>
+    <w:lsdException w:name="Placeholder Text" w:unhideWhenUsed="0"/>
+    <w:lsdException w:name="No Spacing" w:semiHidden="0" w:uiPriority="1" w:unhideWhenUsed="0" w:qFormat="1"/>
+    <w:lsdException w:name="Light Shading" w:semiHidden="0" w:uiPriority="60" w:unhideWhenUsed="0"/>
+    <w:lsdException w:name="Light List" w:semiHidden="0" w:uiPriority="61" w:unhideWhenUsed="0"/>
+    <w:lsdException w:name="Light Grid" w:semiHidden="0" w:uiPriority="62" w:unhideWhenUsed="0"/>
+    <w:lsdException w:name="Medium Shading 1" w:semiHidden="0" w:uiPriority="63" w:unhideWhenUsed="0"/>
+    <w:lsdException w:name="Medium Shading 2" w:semiHidden="0" w:uiPriority="64" w:unhideWhenUsed="0"/>
+    <w:lsdException w:name="Medium List 1" w:semiHidden="0" w:uiPriority="65" w:unhideWhenUsed="0"/>
+    <w:lsdException w:name="Medium List 2" w:semiHidden="0" w:uiPriority="66" w:unhideWhenUsed="0"/>
+    <w:lsdException w:name="Medium Grid 1" w:semiHidden="0" w:uiPriority="67" w:unhideWhenUsed="0"/>
+    <w:lsdException w:name="Medium Grid 2" w:semiHidden="0" w:uiPriority="68" w:unhideWhenUsed="0"/>
+    <w:lsdException w:name="Medium Grid 3" w:semiHidden="0" w:uiPriority="69" w:unhideWhenUsed="0"/>
+    <w:lsdException w:name="Dark List" w:semiHidden="0" w:uiPriority="70" w:unhideWhenUsed="0"/>
+    <w:lsdException w:name="Colorful Shading" w:semiHidden="0" w:uiPriority="71" w:unhideWhenUsed="0"/>
+    <w:lsdException w:name="Colorful List" w:semiHidden="0" w:uiPriority="72" w:unhideWhenUsed="0"/>
+    <w:lsdException w:name="Colorful Grid" w:semiHidden="0" w:uiPriority="73" w:unhideWhenUsed="0"/>
+    <w:lsdException w:name="Light Shading Accent 1" w:semiHidden="0" w:uiPriority="60" w:unhideWhenUsed="0"/>
+    <w:lsdException w:name="Light List Accent 1" w:semiHidden="0" w:uiPriority="61" w:unhideWhenUsed="0"/>
+    <w:lsdException w:name="Light Grid Accent 1" w:semiHidden="0" w:uiPriority="62" w:unhideWhenUsed="0"/>
+    <w:lsdException w:name="Medium Shading 1 Accent 1" w:semiHidden="0" w:uiPriority="63" w:unhideWhenUsed="0"/>
+    <w:lsdException w:name="Medium Shading 2 Accent 1" w:semiHidden="0" w:uiPriority="64" w:unhideWhenUsed="0"/>
+    <w:lsdException w:name="Medium List 1 Accent 1" w:semiHidden="0" w:uiPriority="65" w:unhideWhenUsed="0"/>
+    <w:lsdException w:name="Revision" w:unhideWhenUsed="0"/>
+    <w:lsdException w:name="List Paragraph" w:semiHidden="0" w:uiPriority="34" w:unhideWhenUsed="0" w:qFormat="1"/>
+    <w:lsdException w:name="Quote" w:semiHidden="0" w:uiPriority="29" w:unhideWhenUsed="0" w:qFormat="1"/>
+    <w:lsdException w:name="Intense Quote" w:semiHidden="0" w:uiPriority="30" w:unhideWhenUsed="0" w:qFormat="1"/>
+    <w:lsdException w:name="Medium List 2 Accent 1" w:semiHidden="0" w:uiPriority="66" w:unhideWhenUsed="0"/>
+    <w:lsdException w:name="Medium Grid 1 Accent 1" w:semiHidden="0" w:uiPriority="67" w:unhideWhenUsed="0"/>
+    <w:lsdException w:name="Medium Grid 2 Accent 1" w:semiHidden="0" w:uiPriority="68" w:unhideWhenUsed="0"/>
+    <w:lsdException w:name="Medium Grid 3 Accent 1" w:semiHidden="0" w:uiPriority="69" w:unhideWhenUsed="0"/>
+    <w:lsdException w:name="Dark List Accent 1" w:semiHidden="0" w:uiPriority="70" w:unhideWhenUsed="0"/>
+    <w:lsdException w:name="Colorful Shading Accent 1" w:semiHidden="0" w:uiPriority="71" w:unhideWhenUsed="0"/>
+    <w:lsdException w:name="Colorful List Accent 1" w:semiHidden="0" w:uiPriority="72" w:unhideWhenUsed="0"/>
+    <w:lsdException w:name="Colorful Grid Accent 1" w:semiHidden="0" w:uiPriority="73" w:unhideWhenUsed="0"/>
+    <w:lsdException w:name="Light Shading Accent 2" w:semiHidden="0" w:uiPriority="60" w:unhideWhenUsed="0"/>
+    <w:lsdException w:name="Light List Accent 2" w:semiHidden="0" w:uiPriority="61" w:unhideWhenUsed="0"/>
+    <w:lsdException w:name="Light Grid Accent 2" w:semiHidden="0" w:uiPriority="62" w:unhideWhenUsed="0"/>
+    <w:lsdException w:name="Medium Shading 1 Accent 2" w:semiHidden="0" w:uiPriority="63" w:unhideWhenUsed="0"/>
+    <w:lsdException w:name="Medium Shading 2 Accent 2" w:semiHidden="0" w:uiPriority="64" w:unhideWhenUsed="0"/>
+    <w:lsdException w:name="Medium List 1 Accent 2" w:semiHidden="0" w:uiPriority="65" w:unhideWhenUsed="0"/>
+    <w:lsdException w:name="Medium List 2 Accent 2" w:semiHidden="0" w:uiPriority="66" w:unhideWhenUsed="0"/>
+    <w:lsdException w:name="Medium Grid 1 Accent 2" w:semiHidden="0" w:uiPriority="67" w:unhideWhenUsed="0"/>
+    <w:lsdException w:name="Medium Grid 2 Accent 2" w:semiHidden="0" w:uiPriority="68" w:unhideWhenUsed="0"/>
+    <w:lsdException w:name="Medium Grid 3 Accent 2" w:semiHidden="0" w:uiPriority="69" w:unhideWhenUsed="0"/>
+    <w:lsdException w:name="Dark List Accent 2" w:semiHidden="0" w:uiPriority="70" w:unhideWhenUsed="0"/>
+    <w:lsdException w:name="Colorful Shading Accent 2" w:semiHidden="0" w:uiPriority="71" w:unhideWhenUsed="0"/>
+    <w:lsdException w:name="Colorful List Accent 2" w:semiHidden="0" w:uiPriority="72" w:unhideWhenUsed="0"/>
+    <w:lsdException w:name="Colorful Grid Accent 2" w:semiHidden="0" w:uiPriority="73" w:unhideWhenUsed="0"/>
+    <w:lsdException w:name="Light Shading Accent 3" w:semiHidden="0" w:uiPriority="60" w:unhideWhenUsed="0"/>
+    <w:lsdException w:name="Light List Accent 3" w:semiHidden="0" w:uiPriority="61" w:unhideWhenUsed="0"/>
+    <w:lsdException w:name="Light Grid Accent 3" w:semiHidden="0" w:uiPriority="62" w:unhideWhenUsed="0"/>
+    <w:lsdException w:name="Medium Shading 1 Accent 3" w:semiHidden="0" w:uiPriority="63" w:unhideWhenUsed="0"/>
+    <w:lsdException w:name="Medium Shading 2 Accent 3" w:semiHidden="0" w:uiPriority="64" w:unhideWhenUsed="0"/>
+    <w:lsdException w:name="Medium List 1 Accent 3" w:semiHidden="0" w:uiPriority="65" w:unhideWhenUsed="0"/>
+    <w:lsdException w:name="Medium List 2 Accent 3" w:semiHidden="0" w:uiPriority="66" w:unhideWhenUsed="0"/>
+    <w:lsdException w:name="Medium Grid 1 Accent 3" w:semiHidden="0" w:uiPriority="67" w:unhideWhenUsed="0"/>
+    <w:lsdException w:name="Medium Grid 2 Accent 3" w:semiHidden="0" w:uiPriority="68" w:unhideWhenUsed="0"/>
+    <w:lsdException w:name="Medium Grid 3 Accent 3" w:semiHidden="0" w:uiPriority="69" w:unhideWhenUsed="0"/>
+    <w:lsdException w:name="Dark List Accent 3" w:semiHidden="0" w:uiPriority="70" w:unhideWhenUsed="0"/>
+    <w:lsdException w:name="Colorful Shading Accent 3" w:semiHidden="0" w:uiPriority="71" w:unhideWhenUsed="0"/>
+    <w:lsdException w:name="Colorful List Accent 3" w:semiHidden="0" w:uiPriority="72" w:unhideWhenUsed="0"/>
+    <w:lsdException w:name="Colorful Grid Accent 3" w:semiHidden="0" w:uiPriority="73" w:unhideWhenUsed="0"/>
+    <w:lsdException w:name="Light Shading Accent 4" w:semiHidden="0" w:uiPriority="60" w:unhideWhenUsed="0"/>
+    <w:lsdException w:name="Light List Accent 4" w:semiHidden="0" w:uiPriority="61" w:unhideWhenUsed="0"/>
+    <w:lsdException w:name="Light Grid Accent 4" w:semiHidden="0" w:uiPriority="62" w:unhideWhenUsed="0"/>
+    <w:lsdException w:name="Medium Shading 1 Accent 4" w:semiHidden="0" w:uiPriority="63" w:unhideWhenUsed="0"/>
+    <w:lsdException w:name="Medium Shading 2 Accent 4" w:semiHidden="0" w:uiPriority="64" w:unhideWhenUsed="0"/>
+    <w:lsdException w:name="Medium List 1 Accent 4" w:semiHidden="0" w:uiPriority="65" w:unhideWhenUsed="0"/>
+    <w:lsdException w:name="Medium List 2 Accent 4" w:semiHidden="0" w:uiPriority="66" w:unhideWhenUsed="0"/>
+    <w:lsdException w:name="Medium Grid 1 Accent 4" w:semiHidden="0" w:uiPriority="67" w:unhideWhenUsed="0"/>
+    <w:lsdException w:name="Medium Grid 2 Accent 4" w:semiHidden="0" w:uiPriority="68" w:unhideWhenUsed="0"/>
+    <w:lsdException w:name="Medium Grid 3 Accent 4" w:semiHidden="0" w:uiPriority="69" w:unhideWhenUsed="0"/>
+    <w:lsdException w:name="Dark List Accent 4" w:semiHidden="0" w:uiPriority="70" w:unhideWhenUsed="0"/>
+    <w:lsdException w:name="Colorful Shading Accent 4" w:semiHidden="0" w:uiPriority="71" w:unhideWhenUsed="0"/>
+    <w:lsdException w:name="Colorful List Accent 4" w:semiHidden="0" w:uiPriority="72" w:unhideWhenUsed="0"/>
+    <w:lsdException w:name="Colorful Grid Accent 4" w:semiHidden="0" w:uiPriority="73" w:unhideWhenUsed="0"/>
+    <w:lsdException w:name="Light Shading Accent 5" w:semiHidden="0" w:uiPriority="60" w:unhideWhenUsed="0"/>
+    <w:lsdException w:name="Light List Accent 5" w:semiHidden="0" w:uiPriority="61" w:unhideWhenUsed="0"/>
+    <w:lsdException w:name="Light Grid Accent 5" w:semiHidden="0" w:uiPriority="62" w:unhideWhenUsed="0"/>
+    <w:lsdException w:name="Medium Shading 1 Accent 5" w:semiHidden="0" w:uiPriority="63" w:unhideWhenUsed="0"/>
+    <w:lsdException w:name="Medium Shading 2 Accent 5" w:semiHidden="0" w:uiPriority="64" w:unhideWhenUsed="0"/>
+    <w:lsdException w:name="Medium List 1 Accent 5" w:semiHidden="0" w:uiPriority="65" w:unhideWhenUsed="0"/>
+    <w:lsdException w:name="Medium List 2 Accent 5" w:semiHidden="0" w:uiPriority="66" w:unhideWhenUsed="0"/>
+    <w:lsdException w:name="Medium Grid 1 Accent 5" w:semiHidden="0" w:uiPriority="67" w:unhideWhenUsed="0"/>
+    <w:lsdException w:name="Medium Grid 2 Accent 5" w:semiHidden="0" w:uiPriority="68" w:unhideWhenUsed="0"/>
+    <w:lsdException w:name="Medium Grid 3 Accent 5" w:semiHidden="0" w:uiPriority="69" w:unhideWhenUsed="0"/>
+    <w:lsdException w:name="Dark List Accent 5" w:semiHidden="0" w:uiPriority="70" w:unhideWhenUsed="0"/>
+    <w:lsdException w:name="Colorful Shading Accent 5" w:semiHidden="0" w:uiPriority="71" w:unhideWhenUsed="0"/>
+    <w:lsdException w:name="Colorful List Accent 5" w:semiHidden="0" w:uiPriority="72" w:unhideWhenUsed="0"/>
+    <w:lsdException w:name="Colorful Grid Accent 5" w:semiHidden="0" w:uiPriority="73" w:unhideWhenUsed="0"/>
+    <w:lsdException w:name="Light Shading Accent 6" w:semiHidden="0" w:uiPriority="60" w:unhideWhenUsed="0"/>
+    <w:lsdException w:name="Light List Accent 6" w:semiHidden="0" w:uiPriority="61" w:unhideWhenUsed="0"/>
+    <w:lsdException w:name="Light Grid Accent 6" w:semiHidden="0" w:uiPriority="62" w:unhideWhenUsed="0"/>
+    <w:lsdException w:name="Medium Shading 1 Accent 6" w:semiHidden="0" w:uiPriority="63" w:unhideWhenUsed="0"/>
+    <w:lsdException w:name="Medium Shading 2 Accent 6" w:semiHidden="0" w:uiPriority="64" w:unhideWhenUsed="0"/>
+    <w:lsdException w:name="Medium List 1 Accent 6" w:semiHidden="0" w:uiPriority="65" w:unhideWhenUsed="0"/>
+    <w:lsdException w:name="Medium List 2 Accent 6" w:semiHidden="0" w:uiPriority="66" w:unhideWhenUsed="0"/>
+    <w:lsdException w:name="Medium Grid 1 Accent 6" w:semiHidden="0" w:uiPriority="67" w:unhideWhenUsed="0"/>
+    <w:lsdException w:name="Medium Grid 2 Accent 6" w:semiHidden="0" w:uiPriority="68" w:unhideWhenUsed="0"/>
+    <w:lsdException w:name="Medium Grid 3 Accent 6" w:semiHidden="0" w:uiPriority="69" w:unhideWhenUsed="0"/>
+    <w:lsdException w:name="Dark List Accent 6" w:semiHidden="0" w:uiPriority="70" w:unhideWhenUsed="0"/>
+    <w:lsdException w:name="Colorful Shading Accent 6" w:semiHidden="0" w:uiPriority="71" w:unhideWhenUsed="0"/>
+    <w:lsdException w:name="Colorful List Accent 6" w:semiHidden="0" w:uiPriority="72" w:unhideWhenUsed="0"/>
+    <w:lsdException w:name="Colorful Grid Accent 6" w:semiHidden="0" w:uiPriority="73" w:unhideWhenUsed="0"/>
+    <w:lsdException w:name="Subtle Emphasis" w:semiHidden="0" w:uiPriority="19" w:unhideWhenUsed="0" w:qFormat="1"/>
+    <w:lsdException w:name="Intense Emphasis" w:semiHidden="0" w:uiPriority="21" w:unhideWhenUsed="0" w:qFormat="1"/>
+    <w:lsdException w:name="Subtle Reference" w:semiHidden="0" w:uiPriority="31" w:unhideWhenUsed="0" w:qFormat="1"/>
+    <w:lsdException w:name="Intense Reference" w:semiHidden="0" w:uiPriority="32" w:unhideWhenUsed="0" w:qFormat="1"/>
+    <w:lsdException w:name="Book Title" w:semiHidden="0" w:uiPriority="33" w:unhideWhenUsed="0" w:qFormat="1"/>
+    <w:lsdException w:name="Bibliography" w:uiPriority="37"/>
+    <w:lsdException w:name="TOC Heading" w:uiPriority="39" w:qFormat="1"/>
   </w:latentStyles>
   <w:style w:type="paragraph" w:default="1" w:styleId="Normal">
     <w:name w:val="Normal"/>
@@ -2003,6 +1845,265 @@
     <w:uiPriority w:val="99"/>
     <w:semiHidden/>
     <w:unhideWhenUsed/>
+  </w:style>
+  <w:style w:type="paragraph" w:styleId="BalloonText">
+    <w:name w:val="Balloon Text"/>
+    <w:basedOn w:val="Normal"/>
+    <w:link w:val="BalloonTextChar"/>
+    <w:uiPriority w:val="99"/>
+    <w:semiHidden/>
+    <w:unhideWhenUsed/>
+    <w:rsid w:val="00B338FA"/>
+    <w:pPr>
+      <w:spacing w:after="0" w:line="240" w:lineRule="auto"/>
+    </w:pPr>
+    <w:rPr>
+      <w:rFonts w:ascii="Lucida Grande" w:hAnsi="Lucida Grande"/>
+      <w:sz w:val="18"/>
+      <w:szCs w:val="18"/>
+    </w:rPr>
+  </w:style>
+  <w:style w:type="character" w:customStyle="1" w:styleId="BalloonTextChar">
+    <w:name w:val="Balloon Text Char"/>
+    <w:basedOn w:val="DefaultParagraphFont"/>
+    <w:link w:val="BalloonText"/>
+    <w:uiPriority w:val="99"/>
+    <w:semiHidden/>
+    <w:rsid w:val="00B338FA"/>
+    <w:rPr>
+      <w:rFonts w:ascii="Lucida Grande" w:hAnsi="Lucida Grande"/>
+      <w:sz w:val="18"/>
+      <w:szCs w:val="18"/>
+    </w:rPr>
+  </w:style>
+</w:styles>
+</file>
+
+<file path=word/stylesWithEffects.xml><?xml version="1.0" encoding="utf-8"?>
+<w:styles xmlns:wpc="http://schemas.microsoft.com/office/word/2010/wordprocessingCanvas" xmlns:mo="http://schemas.microsoft.com/office/mac/office/2008/main" xmlns:mc="http://schemas.openxmlformats.org/markup-compatibility/2006" xmlns:mv="urn:schemas-microsoft-com:mac:vml" xmlns:o="urn:schemas-microsoft-com:office:office" xmlns:r="http://schemas.openxmlformats.org/officeDocument/2006/relationships" xmlns:m="http://schemas.openxmlformats.org/officeDocument/2006/math" xmlns:v="urn:schemas-microsoft-com:vml" xmlns:wp14="http://schemas.microsoft.com/office/word/2010/wordprocessingDrawing" xmlns:wp="http://schemas.openxmlformats.org/drawingml/2006/wordprocessingDrawing" xmlns:w10="urn:schemas-microsoft-com:office:word" xmlns:w="http://schemas.openxmlformats.org/wordprocessingml/2006/main" xmlns:w14="http://schemas.microsoft.com/office/word/2010/wordml" xmlns:wpg="http://schemas.microsoft.com/office/word/2010/wordprocessingGroup" xmlns:wpi="http://schemas.microsoft.com/office/word/2010/wordprocessingInk" xmlns:wne="http://schemas.microsoft.com/office/word/2006/wordml" xmlns:wps="http://schemas.microsoft.com/office/word/2010/wordprocessingShape" mc:Ignorable="w14 wp14">
+  <w:docDefaults>
+    <w:rPrDefault>
+      <w:rPr>
+        <w:rFonts w:asciiTheme="minorHAnsi" w:eastAsiaTheme="minorHAnsi" w:hAnsiTheme="minorHAnsi" w:cstheme="minorBidi"/>
+        <w:sz w:val="22"/>
+        <w:szCs w:val="22"/>
+        <w:lang w:val="en-US" w:eastAsia="en-US" w:bidi="ar-SA"/>
+      </w:rPr>
+    </w:rPrDefault>
+    <w:pPrDefault>
+      <w:pPr>
+        <w:spacing w:after="160" w:line="259" w:lineRule="auto"/>
+      </w:pPr>
+    </w:pPrDefault>
+  </w:docDefaults>
+  <w:latentStyles w:defLockedState="0" w:defUIPriority="99" w:defSemiHidden="1" w:defUnhideWhenUsed="1" w:defQFormat="0" w:count="276">
+    <w:lsdException w:name="Normal" w:semiHidden="0" w:uiPriority="0" w:unhideWhenUsed="0" w:qFormat="1"/>
+    <w:lsdException w:name="heading 1" w:semiHidden="0" w:uiPriority="9" w:unhideWhenUsed="0" w:qFormat="1"/>
+    <w:lsdException w:name="heading 2" w:uiPriority="9" w:qFormat="1"/>
+    <w:lsdException w:name="heading 3" w:uiPriority="9" w:qFormat="1"/>
+    <w:lsdException w:name="heading 4" w:uiPriority="9" w:qFormat="1"/>
+    <w:lsdException w:name="heading 5" w:uiPriority="9" w:qFormat="1"/>
+    <w:lsdException w:name="heading 6" w:uiPriority="9" w:qFormat="1"/>
+    <w:lsdException w:name="heading 7" w:uiPriority="9" w:qFormat="1"/>
+    <w:lsdException w:name="heading 8" w:uiPriority="9" w:qFormat="1"/>
+    <w:lsdException w:name="heading 9" w:uiPriority="9" w:qFormat="1"/>
+    <w:lsdException w:name="toc 1" w:uiPriority="39"/>
+    <w:lsdException w:name="toc 2" w:uiPriority="39"/>
+    <w:lsdException w:name="toc 3" w:uiPriority="39"/>
+    <w:lsdException w:name="toc 4" w:uiPriority="39"/>
+    <w:lsdException w:name="toc 5" w:uiPriority="39"/>
+    <w:lsdException w:name="toc 6" w:uiPriority="39"/>
+    <w:lsdException w:name="toc 7" w:uiPriority="39"/>
+    <w:lsdException w:name="toc 8" w:uiPriority="39"/>
+    <w:lsdException w:name="toc 9" w:uiPriority="39"/>
+    <w:lsdException w:name="caption" w:uiPriority="35" w:qFormat="1"/>
+    <w:lsdException w:name="Title" w:semiHidden="0" w:uiPriority="10" w:unhideWhenUsed="0" w:qFormat="1"/>
+    <w:lsdException w:name="Default Paragraph Font" w:uiPriority="1"/>
+    <w:lsdException w:name="Subtitle" w:semiHidden="0" w:uiPriority="11" w:unhideWhenUsed="0" w:qFormat="1"/>
+    <w:lsdException w:name="Strong" w:semiHidden="0" w:uiPriority="22" w:unhideWhenUsed="0" w:qFormat="1"/>
+    <w:lsdException w:name="Emphasis" w:semiHidden="0" w:uiPriority="20" w:unhideWhenUsed="0" w:qFormat="1"/>
+    <w:lsdException w:name="Table Grid" w:semiHidden="0" w:uiPriority="39" w:unhideWhenUsed="0"/>
+    <w:lsdException w:name="Note Level 1" w:semiHidden="0" w:unhideWhenUsed="0"/>
+    <w:lsdException w:name="Note Level 2" w:semiHidden="0" w:unhideWhenUsed="0"/>
+    <w:lsdException w:name="Note Level 3" w:semiHidden="0" w:unhideWhenUsed="0"/>
+    <w:lsdException w:name="Note Level 4" w:semiHidden="0" w:unhideWhenUsed="0"/>
+    <w:lsdException w:name="Note Level 5" w:semiHidden="0" w:unhideWhenUsed="0"/>
+    <w:lsdException w:name="Note Level 6" w:semiHidden="0" w:unhideWhenUsed="0"/>
+    <w:lsdException w:name="Note Level 7" w:semiHidden="0" w:unhideWhenUsed="0"/>
+    <w:lsdException w:name="Note Level 8" w:semiHidden="0" w:unhideWhenUsed="0"/>
+    <w:lsdException w:name="Note Level 9" w:semiHidden="0" w:unhideWhenUsed="0"/>
+    <w:lsdException w:name="Placeholder Text" w:unhideWhenUsed="0"/>
+    <w:lsdException w:name="No Spacing" w:semiHidden="0" w:uiPriority="1" w:unhideWhenUsed="0" w:qFormat="1"/>
+    <w:lsdException w:name="Light Shading" w:semiHidden="0" w:uiPriority="60" w:unhideWhenUsed="0"/>
+    <w:lsdException w:name="Light List" w:semiHidden="0" w:uiPriority="61" w:unhideWhenUsed="0"/>
+    <w:lsdException w:name="Light Grid" w:semiHidden="0" w:uiPriority="62" w:unhideWhenUsed="0"/>
+    <w:lsdException w:name="Medium Shading 1" w:semiHidden="0" w:uiPriority="63" w:unhideWhenUsed="0"/>
+    <w:lsdException w:name="Medium Shading 2" w:semiHidden="0" w:uiPriority="64" w:unhideWhenUsed="0"/>
+    <w:lsdException w:name="Medium List 1" w:semiHidden="0" w:uiPriority="65" w:unhideWhenUsed="0"/>
+    <w:lsdException w:name="Medium List 2" w:semiHidden="0" w:uiPriority="66" w:unhideWhenUsed="0"/>
+    <w:lsdException w:name="Medium Grid 1" w:semiHidden="0" w:uiPriority="67" w:unhideWhenUsed="0"/>
+    <w:lsdException w:name="Medium Grid 2" w:semiHidden="0" w:uiPriority="68" w:unhideWhenUsed="0"/>
+    <w:lsdException w:name="Medium Grid 3" w:semiHidden="0" w:uiPriority="69" w:unhideWhenUsed="0"/>
+    <w:lsdException w:name="Dark List" w:semiHidden="0" w:uiPriority="70" w:unhideWhenUsed="0"/>
+    <w:lsdException w:name="Colorful Shading" w:semiHidden="0" w:uiPriority="71" w:unhideWhenUsed="0"/>
+    <w:lsdException w:name="Colorful List" w:semiHidden="0" w:uiPriority="72" w:unhideWhenUsed="0"/>
+    <w:lsdException w:name="Colorful Grid" w:semiHidden="0" w:uiPriority="73" w:unhideWhenUsed="0"/>
+    <w:lsdException w:name="Light Shading Accent 1" w:semiHidden="0" w:uiPriority="60" w:unhideWhenUsed="0"/>
+    <w:lsdException w:name="Light List Accent 1" w:semiHidden="0" w:uiPriority="61" w:unhideWhenUsed="0"/>
+    <w:lsdException w:name="Light Grid Accent 1" w:semiHidden="0" w:uiPriority="62" w:unhideWhenUsed="0"/>
+    <w:lsdException w:name="Medium Shading 1 Accent 1" w:semiHidden="0" w:uiPriority="63" w:unhideWhenUsed="0"/>
+    <w:lsdException w:name="Medium Shading 2 Accent 1" w:semiHidden="0" w:uiPriority="64" w:unhideWhenUsed="0"/>
+    <w:lsdException w:name="Medium List 1 Accent 1" w:semiHidden="0" w:uiPriority="65" w:unhideWhenUsed="0"/>
+    <w:lsdException w:name="Revision" w:unhideWhenUsed="0"/>
+    <w:lsdException w:name="List Paragraph" w:semiHidden="0" w:uiPriority="34" w:unhideWhenUsed="0" w:qFormat="1"/>
+    <w:lsdException w:name="Quote" w:semiHidden="0" w:uiPriority="29" w:unhideWhenUsed="0" w:qFormat="1"/>
+    <w:lsdException w:name="Intense Quote" w:semiHidden="0" w:uiPriority="30" w:unhideWhenUsed="0" w:qFormat="1"/>
+    <w:lsdException w:name="Medium List 2 Accent 1" w:semiHidden="0" w:uiPriority="66" w:unhideWhenUsed="0"/>
+    <w:lsdException w:name="Medium Grid 1 Accent 1" w:semiHidden="0" w:uiPriority="67" w:unhideWhenUsed="0"/>
+    <w:lsdException w:name="Medium Grid 2 Accent 1" w:semiHidden="0" w:uiPriority="68" w:unhideWhenUsed="0"/>
+    <w:lsdException w:name="Medium Grid 3 Accent 1" w:semiHidden="0" w:uiPriority="69" w:unhideWhenUsed="0"/>
+    <w:lsdException w:name="Dark List Accent 1" w:semiHidden="0" w:uiPriority="70" w:unhideWhenUsed="0"/>
+    <w:lsdException w:name="Colorful Shading Accent 1" w:semiHidden="0" w:uiPriority="71" w:unhideWhenUsed="0"/>
+    <w:lsdException w:name="Colorful List Accent 1" w:semiHidden="0" w:uiPriority="72" w:unhideWhenUsed="0"/>
+    <w:lsdException w:name="Colorful Grid Accent 1" w:semiHidden="0" w:uiPriority="73" w:unhideWhenUsed="0"/>
+    <w:lsdException w:name="Light Shading Accent 2" w:semiHidden="0" w:uiPriority="60" w:unhideWhenUsed="0"/>
+    <w:lsdException w:name="Light List Accent 2" w:semiHidden="0" w:uiPriority="61" w:unhideWhenUsed="0"/>
+    <w:lsdException w:name="Light Grid Accent 2" w:semiHidden="0" w:uiPriority="62" w:unhideWhenUsed="0"/>
+    <w:lsdException w:name="Medium Shading 1 Accent 2" w:semiHidden="0" w:uiPriority="63" w:unhideWhenUsed="0"/>
+    <w:lsdException w:name="Medium Shading 2 Accent 2" w:semiHidden="0" w:uiPriority="64" w:unhideWhenUsed="0"/>
+    <w:lsdException w:name="Medium List 1 Accent 2" w:semiHidden="0" w:uiPriority="65" w:unhideWhenUsed="0"/>
+    <w:lsdException w:name="Medium List 2 Accent 2" w:semiHidden="0" w:uiPriority="66" w:unhideWhenUsed="0"/>
+    <w:lsdException w:name="Medium Grid 1 Accent 2" w:semiHidden="0" w:uiPriority="67" w:unhideWhenUsed="0"/>
+    <w:lsdException w:name="Medium Grid 2 Accent 2" w:semiHidden="0" w:uiPriority="68" w:unhideWhenUsed="0"/>
+    <w:lsdException w:name="Medium Grid 3 Accent 2" w:semiHidden="0" w:uiPriority="69" w:unhideWhenUsed="0"/>
+    <w:lsdException w:name="Dark List Accent 2" w:semiHidden="0" w:uiPriority="70" w:unhideWhenUsed="0"/>
+    <w:lsdException w:name="Colorful Shading Accent 2" w:semiHidden="0" w:uiPriority="71" w:unhideWhenUsed="0"/>
+    <w:lsdException w:name="Colorful List Accent 2" w:semiHidden="0" w:uiPriority="72" w:unhideWhenUsed="0"/>
+    <w:lsdException w:name="Colorful Grid Accent 2" w:semiHidden="0" w:uiPriority="73" w:unhideWhenUsed="0"/>
+    <w:lsdException w:name="Light Shading Accent 3" w:semiHidden="0" w:uiPriority="60" w:unhideWhenUsed="0"/>
+    <w:lsdException w:name="Light List Accent 3" w:semiHidden="0" w:uiPriority="61" w:unhideWhenUsed="0"/>
+    <w:lsdException w:name="Light Grid Accent 3" w:semiHidden="0" w:uiPriority="62" w:unhideWhenUsed="0"/>
+    <w:lsdException w:name="Medium Shading 1 Accent 3" w:semiHidden="0" w:uiPriority="63" w:unhideWhenUsed="0"/>
+    <w:lsdException w:name="Medium Shading 2 Accent 3" w:semiHidden="0" w:uiPriority="64" w:unhideWhenUsed="0"/>
+    <w:lsdException w:name="Medium List 1 Accent 3" w:semiHidden="0" w:uiPriority="65" w:unhideWhenUsed="0"/>
+    <w:lsdException w:name="Medium List 2 Accent 3" w:semiHidden="0" w:uiPriority="66" w:unhideWhenUsed="0"/>
+    <w:lsdException w:name="Medium Grid 1 Accent 3" w:semiHidden="0" w:uiPriority="67" w:unhideWhenUsed="0"/>
+    <w:lsdException w:name="Medium Grid 2 Accent 3" w:semiHidden="0" w:uiPriority="68" w:unhideWhenUsed="0"/>
+    <w:lsdException w:name="Medium Grid 3 Accent 3" w:semiHidden="0" w:uiPriority="69" w:unhideWhenUsed="0"/>
+    <w:lsdException w:name="Dark List Accent 3" w:semiHidden="0" w:uiPriority="70" w:unhideWhenUsed="0"/>
+    <w:lsdException w:name="Colorful Shading Accent 3" w:semiHidden="0" w:uiPriority="71" w:unhideWhenUsed="0"/>
+    <w:lsdException w:name="Colorful List Accent 3" w:semiHidden="0" w:uiPriority="72" w:unhideWhenUsed="0"/>
+    <w:lsdException w:name="Colorful Grid Accent 3" w:semiHidden="0" w:uiPriority="73" w:unhideWhenUsed="0"/>
+    <w:lsdException w:name="Light Shading Accent 4" w:semiHidden="0" w:uiPriority="60" w:unhideWhenUsed="0"/>
+    <w:lsdException w:name="Light List Accent 4" w:semiHidden="0" w:uiPriority="61" w:unhideWhenUsed="0"/>
+    <w:lsdException w:name="Light Grid Accent 4" w:semiHidden="0" w:uiPriority="62" w:unhideWhenUsed="0"/>
+    <w:lsdException w:name="Medium Shading 1 Accent 4" w:semiHidden="0" w:uiPriority="63" w:unhideWhenUsed="0"/>
+    <w:lsdException w:name="Medium Shading 2 Accent 4" w:semiHidden="0" w:uiPriority="64" w:unhideWhenUsed="0"/>
+    <w:lsdException w:name="Medium List 1 Accent 4" w:semiHidden="0" w:uiPriority="65" w:unhideWhenUsed="0"/>
+    <w:lsdException w:name="Medium List 2 Accent 4" w:semiHidden="0" w:uiPriority="66" w:unhideWhenUsed="0"/>
+    <w:lsdException w:name="Medium Grid 1 Accent 4" w:semiHidden="0" w:uiPriority="67" w:unhideWhenUsed="0"/>
+    <w:lsdException w:name="Medium Grid 2 Accent 4" w:semiHidden="0" w:uiPriority="68" w:unhideWhenUsed="0"/>
+    <w:lsdException w:name="Medium Grid 3 Accent 4" w:semiHidden="0" w:uiPriority="69" w:unhideWhenUsed="0"/>
+    <w:lsdException w:name="Dark List Accent 4" w:semiHidden="0" w:uiPriority="70" w:unhideWhenUsed="0"/>
+    <w:lsdException w:name="Colorful Shading Accent 4" w:semiHidden="0" w:uiPriority="71" w:unhideWhenUsed="0"/>
+    <w:lsdException w:name="Colorful List Accent 4" w:semiHidden="0" w:uiPriority="72" w:unhideWhenUsed="0"/>
+    <w:lsdException w:name="Colorful Grid Accent 4" w:semiHidden="0" w:uiPriority="73" w:unhideWhenUsed="0"/>
+    <w:lsdException w:name="Light Shading Accent 5" w:semiHidden="0" w:uiPriority="60" w:unhideWhenUsed="0"/>
+    <w:lsdException w:name="Light List Accent 5" w:semiHidden="0" w:uiPriority="61" w:unhideWhenUsed="0"/>
+    <w:lsdException w:name="Light Grid Accent 5" w:semiHidden="0" w:uiPriority="62" w:unhideWhenUsed="0"/>
+    <w:lsdException w:name="Medium Shading 1 Accent 5" w:semiHidden="0" w:uiPriority="63" w:unhideWhenUsed="0"/>
+    <w:lsdException w:name="Medium Shading 2 Accent 5" w:semiHidden="0" w:uiPriority="64" w:unhideWhenUsed="0"/>
+    <w:lsdException w:name="Medium List 1 Accent 5" w:semiHidden="0" w:uiPriority="65" w:unhideWhenUsed="0"/>
+    <w:lsdException w:name="Medium List 2 Accent 5" w:semiHidden="0" w:uiPriority="66" w:unhideWhenUsed="0"/>
+    <w:lsdException w:name="Medium Grid 1 Accent 5" w:semiHidden="0" w:uiPriority="67" w:unhideWhenUsed="0"/>
+    <w:lsdException w:name="Medium Grid 2 Accent 5" w:semiHidden="0" w:uiPriority="68" w:unhideWhenUsed="0"/>
+    <w:lsdException w:name="Medium Grid 3 Accent 5" w:semiHidden="0" w:uiPriority="69" w:unhideWhenUsed="0"/>
+    <w:lsdException w:name="Dark List Accent 5" w:semiHidden="0" w:uiPriority="70" w:unhideWhenUsed="0"/>
+    <w:lsdException w:name="Colorful Shading Accent 5" w:semiHidden="0" w:uiPriority="71" w:unhideWhenUsed="0"/>
+    <w:lsdException w:name="Colorful List Accent 5" w:semiHidden="0" w:uiPriority="72" w:unhideWhenUsed="0"/>
+    <w:lsdException w:name="Colorful Grid Accent 5" w:semiHidden="0" w:uiPriority="73" w:unhideWhenUsed="0"/>
+    <w:lsdException w:name="Light Shading Accent 6" w:semiHidden="0" w:uiPriority="60" w:unhideWhenUsed="0"/>
+    <w:lsdException w:name="Light List Accent 6" w:semiHidden="0" w:uiPriority="61" w:unhideWhenUsed="0"/>
+    <w:lsdException w:name="Light Grid Accent 6" w:semiHidden="0" w:uiPriority="62" w:unhideWhenUsed="0"/>
+    <w:lsdException w:name="Medium Shading 1 Accent 6" w:semiHidden="0" w:uiPriority="63" w:unhideWhenUsed="0"/>
+    <w:lsdException w:name="Medium Shading 2 Accent 6" w:semiHidden="0" w:uiPriority="64" w:unhideWhenUsed="0"/>
+    <w:lsdException w:name="Medium List 1 Accent 6" w:semiHidden="0" w:uiPriority="65" w:unhideWhenUsed="0"/>
+    <w:lsdException w:name="Medium List 2 Accent 6" w:semiHidden="0" w:uiPriority="66" w:unhideWhenUsed="0"/>
+    <w:lsdException w:name="Medium Grid 1 Accent 6" w:semiHidden="0" w:uiPriority="67" w:unhideWhenUsed="0"/>
+    <w:lsdException w:name="Medium Grid 2 Accent 6" w:semiHidden="0" w:uiPriority="68" w:unhideWhenUsed="0"/>
+    <w:lsdException w:name="Medium Grid 3 Accent 6" w:semiHidden="0" w:uiPriority="69" w:unhideWhenUsed="0"/>
+    <w:lsdException w:name="Dark List Accent 6" w:semiHidden="0" w:uiPriority="70" w:unhideWhenUsed="0"/>
+    <w:lsdException w:name="Colorful Shading Accent 6" w:semiHidden="0" w:uiPriority="71" w:unhideWhenUsed="0"/>
+    <w:lsdException w:name="Colorful List Accent 6" w:semiHidden="0" w:uiPriority="72" w:unhideWhenUsed="0"/>
+    <w:lsdException w:name="Colorful Grid Accent 6" w:semiHidden="0" w:uiPriority="73" w:unhideWhenUsed="0"/>
+    <w:lsdException w:name="Subtle Emphasis" w:semiHidden="0" w:uiPriority="19" w:unhideWhenUsed="0" w:qFormat="1"/>
+    <w:lsdException w:name="Intense Emphasis" w:semiHidden="0" w:uiPriority="21" w:unhideWhenUsed="0" w:qFormat="1"/>
+    <w:lsdException w:name="Subtle Reference" w:semiHidden="0" w:uiPriority="31" w:unhideWhenUsed="0" w:qFormat="1"/>
+    <w:lsdException w:name="Intense Reference" w:semiHidden="0" w:uiPriority="32" w:unhideWhenUsed="0" w:qFormat="1"/>
+    <w:lsdException w:name="Book Title" w:semiHidden="0" w:uiPriority="33" w:unhideWhenUsed="0" w:qFormat="1"/>
+    <w:lsdException w:name="Bibliography" w:uiPriority="37"/>
+    <w:lsdException w:name="TOC Heading" w:uiPriority="39" w:qFormat="1"/>
+  </w:latentStyles>
+  <w:style w:type="paragraph" w:default="1" w:styleId="Normal">
+    <w:name w:val="Normal"/>
+    <w:qFormat/>
+  </w:style>
+  <w:style w:type="character" w:default="1" w:styleId="DefaultParagraphFont">
+    <w:name w:val="Default Paragraph Font"/>
+    <w:uiPriority w:val="1"/>
+    <w:semiHidden/>
+    <w:unhideWhenUsed/>
+  </w:style>
+  <w:style w:type="table" w:default="1" w:styleId="TableNormal">
+    <w:name w:val="Normal Table"/>
+    <w:uiPriority w:val="99"/>
+    <w:semiHidden/>
+    <w:unhideWhenUsed/>
+    <w:tblPr>
+      <w:tblInd w:w="0" w:type="dxa"/>
+      <w:tblCellMar>
+        <w:top w:w="0" w:type="dxa"/>
+        <w:left w:w="108" w:type="dxa"/>
+        <w:bottom w:w="0" w:type="dxa"/>
+        <w:right w:w="108" w:type="dxa"/>
+      </w:tblCellMar>
+    </w:tblPr>
+  </w:style>
+  <w:style w:type="numbering" w:default="1" w:styleId="NoList">
+    <w:name w:val="No List"/>
+    <w:uiPriority w:val="99"/>
+    <w:semiHidden/>
+    <w:unhideWhenUsed/>
+  </w:style>
+  <w:style w:type="paragraph" w:styleId="BalloonText">
+    <w:name w:val="Balloon Text"/>
+    <w:basedOn w:val="Normal"/>
+    <w:link w:val="BalloonTextChar"/>
+    <w:uiPriority w:val="99"/>
+    <w:semiHidden/>
+    <w:unhideWhenUsed/>
+    <w:rsid w:val="00B338FA"/>
+    <w:pPr>
+      <w:spacing w:after="0" w:line="240" w:lineRule="auto"/>
+    </w:pPr>
+    <w:rPr>
+      <w:rFonts w:ascii="Lucida Grande" w:hAnsi="Lucida Grande"/>
+      <w:sz w:val="18"/>
+      <w:szCs w:val="18"/>
+    </w:rPr>
+  </w:style>
+  <w:style w:type="character" w:customStyle="1" w:styleId="BalloonTextChar">
+    <w:name w:val="Balloon Text Char"/>
+    <w:basedOn w:val="DefaultParagraphFont"/>
+    <w:link w:val="BalloonText"/>
+    <w:uiPriority w:val="99"/>
+    <w:semiHidden/>
+    <w:rsid w:val="00B338FA"/>
+    <w:rPr>
+      <w:rFonts w:ascii="Lucida Grande" w:hAnsi="Lucida Grande"/>
+      <w:sz w:val="18"/>
+      <w:szCs w:val="18"/>
+    </w:rPr>
   </w:style>
 </w:styles>
 </file>
@@ -2050,7 +2151,7 @@
     </a:clrScheme>
     <a:fontScheme name="Office">
       <a:majorFont>
-        <a:latin typeface="Calibri Light" panose="020F0302020204030204"/>
+        <a:latin typeface="Calibri Light"/>
         <a:ea typeface=""/>
         <a:cs typeface=""/>
         <a:font script="Jpan" typeface="ＭＳ ゴシック"/>
@@ -2085,7 +2186,7 @@
         <a:font script="Geor" typeface="Sylfaen"/>
       </a:majorFont>
       <a:minorFont>
-        <a:latin typeface="Calibri" panose="020F0502020204030204"/>
+        <a:latin typeface="Calibri"/>
         <a:ea typeface=""/>
         <a:cs typeface=""/>
         <a:font script="Jpan" typeface="ＭＳ 明朝"/>
@@ -2262,7 +2363,7 @@
   <a:extraClrSchemeLst/>
   <a:extLst>
     <a:ext uri="{05A4C25C-085E-4340-85A3-A5531E510DB2}">
-      <thm15:themeFamily xmlns:thm15="http://schemas.microsoft.com/office/thememl/2012/main" name="Office Theme" id="{62F939B6-93AF-4DB8-9C6B-D6C7DFDC589F}" vid="{4A3C46E8-61CC-4603-A589-7422A47A8E4A}"/>
+      <thm15:themeFamily xmlns:thm15="http://schemas.microsoft.com/office/thememl/2012/main" xmlns="" name="Office Theme" id="{62F939B6-93AF-4DB8-9C6B-D6C7DFDC589F}" vid="{4A3C46E8-61CC-4603-A589-7422A47A8E4A}"/>
     </a:ext>
   </a:extLst>
 </a:theme>

</xml_diff>